<commit_message>
[VM:Jourdain.Augustin@8/7/2014 12:20:56 PM] SCCB-P13263
git-tfs-id: [https://tfs.omnicloud.local/tfs/cco%20program/]$/eCoaching_V2;C13681
</commit_message>
<xml_diff>
--- a/Design/eCoaching_Log_Website_DD_v02.docx
+++ b/Design/eCoaching_Log_Website_DD_v02.docx
@@ -1183,15 +1183,7 @@
               <w:jc w:val="left"/>
             </w:pPr>
             <w:r>
-              <w:t xml:space="preserve">SCCB-P10409: </w:t>
-            </w:r>
-            <w:proofErr w:type="spellStart"/>
-            <w:r>
-              <w:t>eCoaching</w:t>
-            </w:r>
-            <w:proofErr w:type="spellEnd"/>
-            <w:r>
-              <w:t xml:space="preserve"> Log: Update workflow and Form for new Coaching Process</w:t>
+              <w:t>SCCB-P10409: eCoaching Log: Update workflow and Form for new Coaching Process</w:t>
             </w:r>
           </w:p>
           <w:p>
@@ -1260,13 +1252,8 @@
             <w:r>
               <w:t xml:space="preserve">SCCB-P10869: </w:t>
             </w:r>
-            <w:proofErr w:type="spellStart"/>
-            <w:r>
-              <w:t>eCoaching</w:t>
-            </w:r>
-            <w:proofErr w:type="spellEnd"/>
-            <w:r>
-              <w:t xml:space="preserve"> Log: </w:t>
+            <w:r>
+              <w:t xml:space="preserve">eCoaching Log: </w:t>
             </w:r>
             <w:proofErr w:type="spellStart"/>
             <w:r>
@@ -1339,15 +1326,7 @@
             </w:r>
             <w:r>
               <w:br/>
-              <w:t>1. Updated 2.1 and 3.4.1 to reflect updated references of “</w:t>
-            </w:r>
-            <w:proofErr w:type="spellStart"/>
-            <w:r>
-              <w:t>Verint</w:t>
-            </w:r>
-            <w:proofErr w:type="spellEnd"/>
-            <w:r>
-              <w:t xml:space="preserve"> Journal” to “</w:t>
+              <w:t>1. Updated 2.1 and 3.4.1 to reflect updated references of “Verint Journal” to “</w:t>
             </w:r>
             <w:r>
               <w:t xml:space="preserve">Quality or </w:t>
@@ -1413,13 +1392,8 @@
             <w:r>
               <w:t xml:space="preserve"> - </w:t>
             </w:r>
-            <w:proofErr w:type="spellStart"/>
-            <w:r>
-              <w:t>eCoaching</w:t>
-            </w:r>
-            <w:proofErr w:type="spellEnd"/>
-            <w:r>
-              <w:t xml:space="preserve"> Log Database and User Interface Redesign - Phase 1</w:t>
+            <w:r>
+              <w:t>eCoaching Log Database and User Interface Redesign - Phase 1</w:t>
             </w:r>
             <w:r>
               <w:t>:</w:t>
@@ -1605,21 +1579,8 @@
             <w:r>
               <w:t xml:space="preserve">SCCB-12495 - </w:t>
             </w:r>
-            <w:proofErr w:type="spellStart"/>
-            <w:r>
-              <w:t>eCoaching</w:t>
-            </w:r>
-            <w:proofErr w:type="spellEnd"/>
-            <w:r>
-              <w:t xml:space="preserve"> - move the </w:t>
-            </w:r>
-            <w:proofErr w:type="spellStart"/>
-            <w:r>
-              <w:t>eCoaching</w:t>
-            </w:r>
-            <w:proofErr w:type="spellEnd"/>
-            <w:r>
-              <w:t xml:space="preserve"> Log application from </w:t>
+            <w:r>
+              <w:t xml:space="preserve">eCoaching - move the eCoaching Log application from </w:t>
             </w:r>
             <w:proofErr w:type="spellStart"/>
             <w:r>
@@ -1763,21 +1724,8 @@
             <w:r>
               <w:t xml:space="preserve">SCCB – 12667 - </w:t>
             </w:r>
-            <w:proofErr w:type="spellStart"/>
-            <w:r>
-              <w:t>eCoaching</w:t>
-            </w:r>
-            <w:proofErr w:type="spellEnd"/>
-            <w:r>
-              <w:t xml:space="preserve"> - Remove "Houston" site from </w:t>
-            </w:r>
-            <w:proofErr w:type="spellStart"/>
-            <w:r>
-              <w:t>eCoaching</w:t>
-            </w:r>
-            <w:proofErr w:type="spellEnd"/>
-            <w:r>
-              <w:t xml:space="preserve"> CSR Site menu</w:t>
+            <w:r>
+              <w:t>eCoaching - Remove "Houston" site from eCoaching CSR Site menu</w:t>
             </w:r>
             <w:r>
               <w:t>:</w:t>
@@ -1814,9 +1762,6 @@
         </w:tc>
       </w:tr>
       <w:tr>
-        <w:trPr>
-          <w:ins w:id="0" w:author="Augustin, Jourdain M" w:date="2014-06-20T13:56:00Z"/>
-        </w:trPr>
         <w:tc>
           <w:tcPr>
             <w:tcW w:w="1440" w:type="dxa"/>
@@ -1826,15 +1771,10 @@
               <w:pStyle w:val="hdr1"/>
               <w:ind w:left="0"/>
               <w:jc w:val="left"/>
-              <w:rPr>
-                <w:ins w:id="1" w:author="Augustin, Jourdain M" w:date="2014-06-20T13:56:00Z"/>
-              </w:rPr>
-            </w:pPr>
-            <w:ins w:id="2" w:author="Augustin, Jourdain M" w:date="2014-06-20T13:56:00Z">
-              <w:r>
-                <w:t>06/20/2014</w:t>
-              </w:r>
-            </w:ins>
+            </w:pPr>
+            <w:r>
+              <w:t>06/20/2014</w:t>
+            </w:r>
           </w:p>
         </w:tc>
         <w:tc>
@@ -1846,30 +1786,25 @@
               <w:pStyle w:val="hdr1"/>
               <w:ind w:left="0"/>
               <w:jc w:val="left"/>
-              <w:rPr>
-                <w:ins w:id="3" w:author="Augustin, Jourdain M" w:date="2014-06-20T14:25:00Z"/>
-              </w:rPr>
-            </w:pPr>
-            <w:ins w:id="4" w:author="Augustin, Jourdain M" w:date="2014-06-20T14:25:00Z">
-              <w:r>
-                <w:t>SCCB</w:t>
-              </w:r>
-              <w:r>
-                <w:t xml:space="preserve"> – </w:t>
-              </w:r>
-              <w:r>
-                <w:t>12897</w:t>
-              </w:r>
-              <w:r>
-                <w:t xml:space="preserve"> -</w:t>
-              </w:r>
-              <w:r>
-                <w:t xml:space="preserve"> eCL - Coaching Source request</w:t>
-              </w:r>
-              <w:r>
-                <w:t>:</w:t>
-              </w:r>
-            </w:ins>
+            </w:pPr>
+            <w:r>
+              <w:t>SCCB</w:t>
+            </w:r>
+            <w:r>
+              <w:t xml:space="preserve"> – </w:t>
+            </w:r>
+            <w:r>
+              <w:t>12897</w:t>
+            </w:r>
+            <w:r>
+              <w:t xml:space="preserve"> -</w:t>
+            </w:r>
+            <w:r>
+              <w:t xml:space="preserve"> eCL - Coaching Source request</w:t>
+            </w:r>
+            <w:r>
+              <w:t>:</w:t>
+            </w:r>
           </w:p>
           <w:p>
             <w:pPr>
@@ -1879,81 +1814,50 @@
                 <w:numId w:val="58"/>
               </w:numPr>
               <w:jc w:val="left"/>
-              <w:rPr>
-                <w:ins w:id="5" w:author="Augustin, Jourdain M" w:date="2014-06-20T13:56:00Z"/>
-              </w:rPr>
-              <w:pPrChange w:id="6" w:author="Augustin, Jourdain M" w:date="2014-06-20T14:33:00Z">
-                <w:pPr>
-                  <w:pStyle w:val="hdr1"/>
-                  <w:jc w:val="left"/>
-                </w:pPr>
-              </w:pPrChange>
-            </w:pPr>
-            <w:ins w:id="7" w:author="Augustin, Jourdain M" w:date="2014-06-20T14:31:00Z">
-              <w:r>
-                <w:t xml:space="preserve">Updated </w:t>
-              </w:r>
-            </w:ins>
-            <w:ins w:id="8" w:author="Augustin, Jourdain M" w:date="2014-06-20T14:32:00Z">
-              <w:r>
-                <w:t xml:space="preserve">3.4.2 to modify </w:t>
-              </w:r>
-            </w:ins>
-            <w:ins w:id="9" w:author="Augustin, Jourdain M" w:date="2014-06-20T14:31:00Z">
-              <w:r>
-                <w:t xml:space="preserve">source dropdown menu for direct and indirect page of submission page to </w:t>
-              </w:r>
-            </w:ins>
-            <w:ins w:id="10" w:author="Augustin, Jourdain M" w:date="2014-06-20T14:32:00Z">
-              <w:r>
-                <w:t>c</w:t>
-              </w:r>
-              <w:r>
-                <w:t xml:space="preserve">hange </w:t>
-              </w:r>
-              <w:r>
-                <w:t>‘</w:t>
-              </w:r>
-              <w:r>
-                <w:t>CMS Customer Call Listening</w:t>
-              </w:r>
-              <w:r>
-                <w:t>’</w:t>
-              </w:r>
-              <w:r>
-                <w:t xml:space="preserve"> to </w:t>
-              </w:r>
-              <w:r>
-                <w:t>‘</w:t>
-              </w:r>
-              <w:r>
-                <w:t>CMS Reported Item’</w:t>
-              </w:r>
-              <w:r>
-                <w:t xml:space="preserve"> and </w:t>
-              </w:r>
-            </w:ins>
-            <w:ins w:id="11" w:author="Augustin, Jourdain M" w:date="2014-06-20T14:33:00Z">
-              <w:r>
-                <w:t>a</w:t>
-              </w:r>
-              <w:r>
-                <w:t xml:space="preserve">dd </w:t>
-              </w:r>
-              <w:r>
-                <w:t>‘</w:t>
-              </w:r>
-              <w:r>
-                <w:t>Internal CCO Reporting’</w:t>
-              </w:r>
-              <w:r>
-                <w:t xml:space="preserve"> </w:t>
-              </w:r>
-              <w:r>
-                <w:br/>
-                <w:t>page 21</w:t>
-              </w:r>
-            </w:ins>
+            </w:pPr>
+            <w:r>
+              <w:t>Updated 3.4.2 to modify source dropdown menu for direct and indirect page of submission page to c</w:t>
+            </w:r>
+            <w:r>
+              <w:t xml:space="preserve">hange </w:t>
+            </w:r>
+            <w:r>
+              <w:t>‘</w:t>
+            </w:r>
+            <w:r>
+              <w:t>CMS Customer Call Listening</w:t>
+            </w:r>
+            <w:r>
+              <w:t>’</w:t>
+            </w:r>
+            <w:r>
+              <w:t xml:space="preserve"> to </w:t>
+            </w:r>
+            <w:r>
+              <w:t>‘</w:t>
+            </w:r>
+            <w:r>
+              <w:t>CMS Reported Item’</w:t>
+            </w:r>
+            <w:r>
+              <w:t xml:space="preserve"> and a</w:t>
+            </w:r>
+            <w:r>
+              <w:t xml:space="preserve">dd </w:t>
+            </w:r>
+            <w:r>
+              <w:t>‘</w:t>
+            </w:r>
+            <w:r>
+              <w:t>Internal CCO Reporting’</w:t>
+            </w:r>
+            <w:r>
+              <w:t xml:space="preserve"> </w:t>
+            </w:r>
+            <w:r>
+              <w:br/>
+              <w:t>page 21</w:t>
+            </w:r>
           </w:p>
         </w:tc>
         <w:tc>
@@ -1965,21 +1869,126 @@
               <w:pStyle w:val="hdr1"/>
               <w:ind w:left="0"/>
               <w:jc w:val="left"/>
-              <w:rPr>
-                <w:ins w:id="12" w:author="Augustin, Jourdain M" w:date="2014-06-20T13:56:00Z"/>
-              </w:rPr>
-            </w:pPr>
-            <w:ins w:id="13" w:author="Augustin, Jourdain M" w:date="2014-06-20T14:25:00Z">
-              <w:r>
-                <w:t>Jourdain Augustin</w:t>
-              </w:r>
-            </w:ins>
+            </w:pPr>
+            <w:r>
+              <w:t>Jourdain Augustin</w:t>
+            </w:r>
+          </w:p>
+        </w:tc>
+      </w:tr>
+      <w:tr>
+        <w:tc>
+          <w:tcPr>
+            <w:tcW w:w="1440" w:type="dxa"/>
+          </w:tcPr>
+          <w:p>
+            <w:pPr>
+              <w:pStyle w:val="hdr1"/>
+              <w:ind w:left="0"/>
+              <w:jc w:val="left"/>
+            </w:pPr>
+            <w:r>
+              <w:t>07/15/2014</w:t>
+            </w:r>
+          </w:p>
+        </w:tc>
+        <w:tc>
+          <w:tcPr>
+            <w:tcW w:w="4608" w:type="dxa"/>
+          </w:tcPr>
+          <w:p>
+            <w:pPr>
+              <w:pStyle w:val="hdr1"/>
+              <w:ind w:left="0"/>
+              <w:jc w:val="left"/>
+            </w:pPr>
+            <w:r>
+              <w:t>SCCB-P13129</w:t>
+            </w:r>
+            <w:r>
+              <w:t>-</w:t>
+            </w:r>
+            <w:r>
+              <w:t xml:space="preserve"> </w:t>
+            </w:r>
+            <w:r>
+              <w:t xml:space="preserve">eCoaching - </w:t>
+            </w:r>
+            <w:r>
+              <w:t xml:space="preserve">Add ETS </w:t>
+            </w:r>
+            <w:proofErr w:type="spellStart"/>
+            <w:r>
+              <w:lastRenderedPageBreak/>
+              <w:t>subcoaching</w:t>
+            </w:r>
+            <w:proofErr w:type="spellEnd"/>
+            <w:r>
+              <w:t xml:space="preserve"> reason under Attendance</w:t>
+            </w:r>
+            <w:r>
+              <w:t>:</w:t>
+            </w:r>
+          </w:p>
+          <w:p>
+            <w:pPr>
+              <w:pStyle w:val="hdr1"/>
+              <w:numPr>
+                <w:ilvl w:val="0"/>
+                <w:numId w:val="59"/>
+              </w:numPr>
+              <w:jc w:val="left"/>
+            </w:pPr>
+            <w:r>
+              <w:t xml:space="preserve">Updated “Attendance” coaching reason sub menu to include “ETS” value if user job code is </w:t>
+            </w:r>
+            <w:proofErr w:type="gramStart"/>
+            <w:r>
+              <w:t>( “</w:t>
+            </w:r>
+            <w:proofErr w:type="gramEnd"/>
+            <w:r>
+              <w:t>*40” OR "*50" OR “*60”</w:t>
+            </w:r>
+            <w:r>
+              <w:t xml:space="preserve"> OR “WISY13”</w:t>
+            </w:r>
+            <w:r>
+              <w:t>) AND (</w:t>
+            </w:r>
+            <w:proofErr w:type="spellStart"/>
+            <w:r>
+              <w:t>formtype</w:t>
+            </w:r>
+            <w:proofErr w:type="spellEnd"/>
+            <w:r>
+              <w:t xml:space="preserve"> = “Direct”) </w:t>
+            </w:r>
+            <w:r>
+              <w:t>– 3.4.2. – page 17</w:t>
+            </w:r>
+          </w:p>
+        </w:tc>
+        <w:tc>
+          <w:tcPr>
+            <w:tcW w:w="3420" w:type="dxa"/>
+          </w:tcPr>
+          <w:p>
+            <w:pPr>
+              <w:pStyle w:val="hdr1"/>
+              <w:ind w:left="0"/>
+              <w:jc w:val="left"/>
+            </w:pPr>
+            <w:r>
+              <w:lastRenderedPageBreak/>
+              <w:t>Jourdain Augustin</w:t>
+            </w:r>
           </w:p>
         </w:tc>
       </w:tr>
       <w:tr>
         <w:trPr>
-          <w:ins w:id="14" w:author="Augustin, Jourdain M" w:date="2014-07-15T19:52:00Z"/>
+          <w:ins w:id="0" w:author="Augustin, Jourdain M" w:date="2014-08-07T12:14:00Z"/>
         </w:trPr>
         <w:tc>
           <w:tcPr>
@@ -1991,12 +2000,25 @@
               <w:ind w:left="0"/>
               <w:jc w:val="left"/>
               <w:rPr>
-                <w:ins w:id="15" w:author="Augustin, Jourdain M" w:date="2014-07-15T19:52:00Z"/>
-              </w:rPr>
-            </w:pPr>
-            <w:ins w:id="16" w:author="Augustin, Jourdain M" w:date="2014-07-15T19:52:00Z">
+                <w:ins w:id="1" w:author="Augustin, Jourdain M" w:date="2014-08-07T12:14:00Z"/>
+              </w:rPr>
+            </w:pPr>
+            <w:ins w:id="2" w:author="Augustin, Jourdain M" w:date="2014-08-07T12:14:00Z">
               <w:r>
-                <w:t>07/15/2014</w:t>
+                <w:lastRenderedPageBreak/>
+                <w:t>0</w:t>
+              </w:r>
+              <w:r>
+                <w:t>8</w:t>
+              </w:r>
+              <w:r>
+                <w:t>/</w:t>
+              </w:r>
+              <w:r>
+                <w:t>07</w:t>
+              </w:r>
+              <w:r>
+                <w:t>/2014</w:t>
               </w:r>
             </w:ins>
           </w:p>
@@ -2011,45 +2033,25 @@
               <w:ind w:left="0"/>
               <w:jc w:val="left"/>
               <w:rPr>
-                <w:ins w:id="17" w:author="Augustin, Jourdain M" w:date="2014-07-15T19:52:00Z"/>
-              </w:rPr>
-            </w:pPr>
-            <w:ins w:id="18" w:author="Augustin, Jourdain M" w:date="2014-07-15T19:53:00Z">
+                <w:ins w:id="3" w:author="Augustin, Jourdain M" w:date="2014-08-07T12:14:00Z"/>
+              </w:rPr>
+            </w:pPr>
+            <w:ins w:id="4" w:author="Augustin, Jourdain M" w:date="2014-08-07T12:14:00Z">
               <w:r>
-                <w:t>SCCB-P13129</w:t>
+                <w:t>SCCB-P13</w:t>
               </w:r>
-            </w:ins>
-            <w:ins w:id="19" w:author="Augustin, Jourdain M" w:date="2014-07-15T19:52:00Z">
+              <w:r>
+                <w:t>263</w:t>
+              </w:r>
               <w:r>
                 <w:t>-</w:t>
               </w:r>
               <w:r>
                 <w:t xml:space="preserve"> </w:t>
               </w:r>
-            </w:ins>
-            <w:proofErr w:type="spellStart"/>
-            <w:ins w:id="20" w:author="Augustin, Jourdain M" w:date="2014-07-15T19:53:00Z">
               <w:r>
-                <w:t>eCoaching</w:t>
+                <w:t xml:space="preserve">eCoaching - Update Coaching to allow other CSR job code users to submit coaching </w:t>
               </w:r>
-              <w:proofErr w:type="spellEnd"/>
-              <w:r>
-                <w:t xml:space="preserve"> - </w:t>
-              </w:r>
-              <w:r>
-                <w:t xml:space="preserve">Add ETS </w:t>
-              </w:r>
-              <w:proofErr w:type="spellStart"/>
-              <w:r>
-                <w:lastRenderedPageBreak/>
-                <w:t>subcoaching</w:t>
-              </w:r>
-              <w:proofErr w:type="spellEnd"/>
-              <w:r>
-                <w:t xml:space="preserve"> reason under Attendance</w:t>
-              </w:r>
-            </w:ins>
-            <w:ins w:id="21" w:author="Augustin, Jourdain M" w:date="2014-07-15T19:52:00Z">
               <w:r>
                 <w:t>:</w:t>
               </w:r>
@@ -2060,76 +2062,51 @@
               <w:pStyle w:val="hdr1"/>
               <w:numPr>
                 <w:ilvl w:val="0"/>
-                <w:numId w:val="59"/>
+                <w:numId w:val="60"/>
               </w:numPr>
               <w:jc w:val="left"/>
               <w:rPr>
-                <w:ins w:id="22" w:author="Augustin, Jourdain M" w:date="2014-07-15T19:52:00Z"/>
-              </w:rPr>
-              <w:pPrChange w:id="23" w:author="Augustin, Jourdain M" w:date="2014-07-15T19:54:00Z">
+                <w:ins w:id="5" w:author="Augustin, Jourdain M" w:date="2014-08-07T12:14:00Z"/>
+              </w:rPr>
+              <w:pPrChange w:id="6" w:author="Augustin, Jourdain M" w:date="2014-08-07T12:19:00Z">
                 <w:pPr>
                   <w:pStyle w:val="hdr1"/>
-                  <w:ind w:left="0"/>
+                  <w:numPr>
+                    <w:numId w:val="59"/>
+                  </w:numPr>
+                  <w:ind w:left="780" w:hanging="360"/>
                   <w:jc w:val="left"/>
                 </w:pPr>
               </w:pPrChange>
             </w:pPr>
-            <w:ins w:id="24" w:author="Augustin, Jourdain M" w:date="2014-07-15T19:54:00Z">
+            <w:ins w:id="7" w:author="Augustin, Jourdain M" w:date="2014-08-07T12:14:00Z">
               <w:r>
-                <w:t>Updated</w:t>
+                <w:t xml:space="preserve">Updated </w:t>
               </w:r>
             </w:ins>
-            <w:ins w:id="25" w:author="Augustin, Jourdain M" w:date="2014-07-15T19:59:00Z">
+            <w:ins w:id="8" w:author="Augustin, Jourdain M" w:date="2014-08-07T12:19:00Z">
               <w:r>
-                <w:t xml:space="preserve"> “Attendance” </w:t>
+                <w:t xml:space="preserve">submission page description of </w:t>
+              </w:r>
+              <w:bookmarkStart w:id="9" w:name="_GoBack"/>
+              <w:bookmarkEnd w:id="9"/>
+              <w:r>
+                <w:t>default.aspx to reference new ARC conditions via CSRs who will not be allowed access</w:t>
               </w:r>
             </w:ins>
-            <w:ins w:id="26" w:author="Augustin, Jourdain M" w:date="2014-07-15T20:00:00Z">
+            <w:ins w:id="10" w:author="Augustin, Jourdain M" w:date="2014-08-07T12:14:00Z">
               <w:r>
-                <w:t xml:space="preserve">coaching reason sub menu to include “ETS” value if user </w:t>
+                <w:t xml:space="preserve"> </w:t>
+              </w:r>
+              <w:r>
+                <w:t>– 3.4.2. – page 1</w:t>
               </w:r>
             </w:ins>
-            <w:ins w:id="27" w:author="Augustin, Jourdain M" w:date="2014-07-15T20:01:00Z">
+            <w:ins w:id="11" w:author="Augustin, Jourdain M" w:date="2014-08-07T12:19:00Z">
               <w:r>
-                <w:t xml:space="preserve">job code </w:t>
+                <w:t>1</w:t>
               </w:r>
             </w:ins>
-            <w:ins w:id="28" w:author="Augustin, Jourdain M" w:date="2014-07-15T20:00:00Z">
-              <w:r>
-                <w:t xml:space="preserve">is </w:t>
-              </w:r>
-            </w:ins>
-            <w:proofErr w:type="gramStart"/>
-            <w:ins w:id="29" w:author="Augustin, Jourdain M" w:date="2014-07-15T20:01:00Z">
-              <w:r>
-                <w:t>( “</w:t>
-              </w:r>
-              <w:proofErr w:type="gramEnd"/>
-              <w:r>
-                <w:t>*40” OR "*50" OR “*60”</w:t>
-              </w:r>
-              <w:r>
-                <w:t xml:space="preserve"> OR “WISY13”</w:t>
-              </w:r>
-              <w:r>
-                <w:t>) AND (</w:t>
-              </w:r>
-              <w:proofErr w:type="spellStart"/>
-              <w:r>
-                <w:t>formtype</w:t>
-              </w:r>
-              <w:proofErr w:type="spellEnd"/>
-              <w:r>
-                <w:t xml:space="preserve"> = “Direct”) </w:t>
-              </w:r>
-            </w:ins>
-            <w:ins w:id="30" w:author="Augustin, Jourdain M" w:date="2014-07-15T20:07:00Z">
-              <w:r>
-                <w:t>– 3.4.2. – page 17</w:t>
-              </w:r>
-            </w:ins>
-            <w:bookmarkStart w:id="31" w:name="_GoBack"/>
-            <w:bookmarkEnd w:id="31"/>
           </w:p>
         </w:tc>
         <w:tc>
@@ -2142,18 +2119,67 @@
               <w:ind w:left="0"/>
               <w:jc w:val="left"/>
               <w:rPr>
-                <w:ins w:id="32" w:author="Augustin, Jourdain M" w:date="2014-07-15T19:52:00Z"/>
-              </w:rPr>
-            </w:pPr>
-            <w:ins w:id="33" w:author="Augustin, Jourdain M" w:date="2014-07-15T19:52:00Z">
+                <w:ins w:id="12" w:author="Augustin, Jourdain M" w:date="2014-08-07T12:14:00Z"/>
+              </w:rPr>
+            </w:pPr>
+            <w:ins w:id="13" w:author="Augustin, Jourdain M" w:date="2014-08-07T12:14:00Z">
               <w:r>
-                <w:lastRenderedPageBreak/>
                 <w:t>Jourdain Augustin</w:t>
               </w:r>
             </w:ins>
           </w:p>
         </w:tc>
       </w:tr>
+      <w:tr>
+        <w:trPr>
+          <w:ins w:id="14" w:author="Augustin, Jourdain M" w:date="2014-08-07T12:14:00Z"/>
+        </w:trPr>
+        <w:tc>
+          <w:tcPr>
+            <w:tcW w:w="1440" w:type="dxa"/>
+          </w:tcPr>
+          <w:p>
+            <w:pPr>
+              <w:pStyle w:val="hdr1"/>
+              <w:ind w:left="0"/>
+              <w:jc w:val="left"/>
+              <w:rPr>
+                <w:ins w:id="15" w:author="Augustin, Jourdain M" w:date="2014-08-07T12:14:00Z"/>
+              </w:rPr>
+            </w:pPr>
+          </w:p>
+        </w:tc>
+        <w:tc>
+          <w:tcPr>
+            <w:tcW w:w="4608" w:type="dxa"/>
+          </w:tcPr>
+          <w:p>
+            <w:pPr>
+              <w:pStyle w:val="hdr1"/>
+              <w:ind w:left="0"/>
+              <w:jc w:val="left"/>
+              <w:rPr>
+                <w:ins w:id="16" w:author="Augustin, Jourdain M" w:date="2014-08-07T12:14:00Z"/>
+              </w:rPr>
+            </w:pPr>
+          </w:p>
+        </w:tc>
+        <w:tc>
+          <w:tcPr>
+            <w:tcW w:w="3420" w:type="dxa"/>
+          </w:tcPr>
+          <w:p>
+            <w:pPr>
+              <w:pStyle w:val="hdr1"/>
+              <w:ind w:left="0"/>
+              <w:jc w:val="left"/>
+              <w:rPr>
+                <w:ins w:id="17" w:author="Augustin, Jourdain M" w:date="2014-08-07T12:14:00Z"/>
+              </w:rPr>
+            </w:pPr>
+          </w:p>
+        </w:tc>
+      </w:tr>
     </w:tbl>
     <w:p>
       <w:pPr>
@@ -2166,7 +2192,6 @@
         <w:rPr>
           <w:rFonts w:ascii="Arial" w:hAnsi="Arial"/>
         </w:rPr>
-        <w:lastRenderedPageBreak/>
         <w:t xml:space="preserve"> </w:t>
       </w:r>
     </w:p>
@@ -4087,19 +4112,19 @@
       <w:r>
         <w:br w:type="page"/>
       </w:r>
-      <w:bookmarkStart w:id="34" w:name="_Toc184635826"/>
-      <w:bookmarkStart w:id="35" w:name="_Toc363217260"/>
-      <w:bookmarkStart w:id="36" w:name="_Toc81713402"/>
+      <w:bookmarkStart w:id="18" w:name="_Toc184635826"/>
+      <w:bookmarkStart w:id="19" w:name="_Toc363217260"/>
+      <w:bookmarkStart w:id="20" w:name="_Toc81713402"/>
       <w:r>
         <w:lastRenderedPageBreak/>
         <w:t>Design Criteria</w:t>
       </w:r>
-      <w:bookmarkEnd w:id="34"/>
-      <w:bookmarkEnd w:id="35"/>
+      <w:bookmarkEnd w:id="18"/>
+      <w:bookmarkEnd w:id="19"/>
       <w:r>
         <w:t xml:space="preserve"> </w:t>
       </w:r>
-      <w:bookmarkEnd w:id="36"/>
+      <w:bookmarkEnd w:id="20"/>
       <w:r>
         <w:t xml:space="preserve">       </w:t>
       </w:r>
@@ -4111,18 +4136,18 @@
       <w:r>
         <w:t xml:space="preserve"> </w:t>
       </w:r>
-      <w:bookmarkStart w:id="37" w:name="_Toc169083331"/>
-      <w:bookmarkStart w:id="38" w:name="_Toc184635827"/>
-      <w:bookmarkStart w:id="39" w:name="_Toc363217261"/>
+      <w:bookmarkStart w:id="21" w:name="_Toc169083331"/>
+      <w:bookmarkStart w:id="22" w:name="_Toc184635827"/>
+      <w:bookmarkStart w:id="23" w:name="_Toc363217261"/>
       <w:r>
         <w:t>Page Layout</w:t>
       </w:r>
-      <w:bookmarkEnd w:id="37"/>
+      <w:bookmarkEnd w:id="21"/>
       <w:r>
         <w:t>’</w:t>
       </w:r>
-      <w:bookmarkEnd w:id="38"/>
-      <w:bookmarkEnd w:id="39"/>
+      <w:bookmarkEnd w:id="22"/>
+      <w:bookmarkEnd w:id="23"/>
     </w:p>
     <w:p>
       <w:pPr>
@@ -4146,7 +4171,7 @@
       </w:r>
       <w:r>
         <w:drawing>
-          <wp:inline distT="0" distB="0" distL="0" distR="0" wp14:anchorId="3376FA72" wp14:editId="7672A9CC">
+          <wp:inline distT="0" distB="0" distL="0" distR="0" wp14:anchorId="15B99755" wp14:editId="0BEF55C6">
             <wp:extent cx="3438525" cy="2390775"/>
             <wp:effectExtent l="0" t="0" r="9525" b="9525"/>
             <wp:docPr id="9" name="Picture 9"/>
@@ -4195,11 +4220,11 @@
           <w:numId w:val="5"/>
         </w:numPr>
       </w:pPr>
-      <w:bookmarkStart w:id="40" w:name="_Toc363217262"/>
+      <w:bookmarkStart w:id="24" w:name="_Toc363217262"/>
       <w:r>
         <w:t>App Title</w:t>
       </w:r>
-      <w:bookmarkEnd w:id="40"/>
+      <w:bookmarkEnd w:id="24"/>
     </w:p>
     <w:p>
       <w:pPr>
@@ -4243,11 +4268,11 @@
           <w:numId w:val="5"/>
         </w:numPr>
       </w:pPr>
-      <w:bookmarkStart w:id="41" w:name="_Toc363217263"/>
+      <w:bookmarkStart w:id="25" w:name="_Toc363217263"/>
       <w:r>
         <w:t>Page Information</w:t>
       </w:r>
-      <w:bookmarkEnd w:id="41"/>
+      <w:bookmarkEnd w:id="25"/>
     </w:p>
     <w:p>
       <w:pPr>
@@ -4306,11 +4331,11 @@
           <w:numId w:val="5"/>
         </w:numPr>
       </w:pPr>
-      <w:bookmarkStart w:id="42" w:name="_Toc363217264"/>
+      <w:bookmarkStart w:id="26" w:name="_Toc363217264"/>
       <w:r>
         <w:t>Information Gathering</w:t>
       </w:r>
-      <w:bookmarkEnd w:id="42"/>
+      <w:bookmarkEnd w:id="26"/>
     </w:p>
     <w:p>
       <w:pPr>
@@ -4331,7 +4356,7 @@
           <w:numId w:val="5"/>
         </w:numPr>
       </w:pPr>
-      <w:bookmarkStart w:id="43" w:name="_Toc363217265"/>
+      <w:bookmarkStart w:id="27" w:name="_Toc363217265"/>
       <w:r>
         <w:lastRenderedPageBreak/>
         <w:t>Informational</w:t>
@@ -4339,7 +4364,7 @@
       <w:r>
         <w:t xml:space="preserve"> Display</w:t>
       </w:r>
-      <w:bookmarkEnd w:id="43"/>
+      <w:bookmarkEnd w:id="27"/>
     </w:p>
     <w:p>
       <w:pPr>
@@ -4362,13 +4387,13 @@
           <w:numId w:val="5"/>
         </w:numPr>
       </w:pPr>
-      <w:bookmarkStart w:id="44" w:name="_Toc184635835"/>
-      <w:bookmarkStart w:id="45" w:name="_Toc363217266"/>
+      <w:bookmarkStart w:id="28" w:name="_Toc184635835"/>
+      <w:bookmarkStart w:id="29" w:name="_Toc363217266"/>
       <w:r>
         <w:t>Footer</w:t>
       </w:r>
-      <w:bookmarkEnd w:id="44"/>
-      <w:bookmarkEnd w:id="45"/>
+      <w:bookmarkEnd w:id="28"/>
+      <w:bookmarkEnd w:id="29"/>
     </w:p>
     <w:p>
       <w:pPr>
@@ -4435,10 +4460,10 @@
           <w:i w:val="0"/>
         </w:rPr>
       </w:pPr>
-      <w:bookmarkStart w:id="46" w:name="_Toc75164911"/>
-      <w:bookmarkStart w:id="47" w:name="_Toc169083384"/>
-      <w:bookmarkStart w:id="48" w:name="_Toc184635834"/>
-      <w:bookmarkStart w:id="49" w:name="_Toc363217267"/>
+      <w:bookmarkStart w:id="30" w:name="_Toc75164911"/>
+      <w:bookmarkStart w:id="31" w:name="_Toc169083384"/>
+      <w:bookmarkStart w:id="32" w:name="_Toc184635834"/>
+      <w:bookmarkStart w:id="33" w:name="_Toc363217267"/>
       <w:r>
         <w:rPr>
           <w:b w:val="0"/>
@@ -4446,10 +4471,10 @@
         </w:rPr>
         <w:t>Purpose</w:t>
       </w:r>
-      <w:bookmarkEnd w:id="46"/>
-      <w:bookmarkEnd w:id="47"/>
-      <w:bookmarkEnd w:id="48"/>
-      <w:bookmarkEnd w:id="49"/>
+      <w:bookmarkEnd w:id="30"/>
+      <w:bookmarkEnd w:id="31"/>
+      <w:bookmarkEnd w:id="32"/>
+      <w:bookmarkEnd w:id="33"/>
     </w:p>
     <w:p>
       <w:pPr>
@@ -6257,8 +6282,8 @@
           <w:i w:val="0"/>
         </w:rPr>
       </w:pPr>
-      <w:bookmarkStart w:id="50" w:name="_Toc184635836"/>
-      <w:bookmarkStart w:id="51" w:name="_Toc363217268"/>
+      <w:bookmarkStart w:id="34" w:name="_Toc184635836"/>
+      <w:bookmarkStart w:id="35" w:name="_Toc363217268"/>
       <w:r>
         <w:rPr>
           <w:i w:val="0"/>
@@ -6266,8 +6291,8 @@
         <w:lastRenderedPageBreak/>
         <w:t>Library Usage</w:t>
       </w:r>
-      <w:bookmarkEnd w:id="50"/>
-      <w:bookmarkEnd w:id="51"/>
+      <w:bookmarkEnd w:id="34"/>
+      <w:bookmarkEnd w:id="35"/>
     </w:p>
     <w:p>
       <w:pPr>
@@ -6306,16 +6331,16 @@
           <w:i w:val="0"/>
         </w:rPr>
       </w:pPr>
-      <w:bookmarkStart w:id="52" w:name="_Toc184635837"/>
-      <w:bookmarkStart w:id="53" w:name="_Toc363217269"/>
+      <w:bookmarkStart w:id="36" w:name="_Toc184635837"/>
+      <w:bookmarkStart w:id="37" w:name="_Toc363217269"/>
       <w:r>
         <w:rPr>
           <w:i w:val="0"/>
         </w:rPr>
         <w:t>Style Sheets</w:t>
       </w:r>
-      <w:bookmarkEnd w:id="52"/>
-      <w:bookmarkEnd w:id="53"/>
+      <w:bookmarkEnd w:id="36"/>
+      <w:bookmarkEnd w:id="37"/>
     </w:p>
     <w:p>
       <w:pPr>
@@ -6385,14 +6410,14 @@
       <w:pPr>
         <w:pStyle w:val="Heading1"/>
       </w:pPr>
-      <w:bookmarkStart w:id="54" w:name="_Toc184635838"/>
-      <w:bookmarkStart w:id="55" w:name="_Toc363217270"/>
-      <w:bookmarkStart w:id="56" w:name="_Toc81713403"/>
+      <w:bookmarkStart w:id="38" w:name="_Toc184635838"/>
+      <w:bookmarkStart w:id="39" w:name="_Toc363217270"/>
+      <w:bookmarkStart w:id="40" w:name="_Toc81713403"/>
       <w:r>
         <w:t>Edits</w:t>
       </w:r>
-      <w:bookmarkEnd w:id="54"/>
-      <w:bookmarkEnd w:id="55"/>
+      <w:bookmarkEnd w:id="38"/>
+      <w:bookmarkEnd w:id="39"/>
     </w:p>
     <w:p>
       <w:pPr>
@@ -6415,16 +6440,16 @@
           <w:i w:val="0"/>
         </w:rPr>
       </w:pPr>
-      <w:bookmarkStart w:id="57" w:name="_Toc184635839"/>
-      <w:bookmarkStart w:id="58" w:name="_Toc363217271"/>
+      <w:bookmarkStart w:id="41" w:name="_Toc184635839"/>
+      <w:bookmarkStart w:id="42" w:name="_Toc363217271"/>
       <w:r>
         <w:rPr>
           <w:i w:val="0"/>
         </w:rPr>
         <w:t>Web Edits</w:t>
       </w:r>
-      <w:bookmarkEnd w:id="57"/>
-      <w:bookmarkEnd w:id="58"/>
+      <w:bookmarkEnd w:id="41"/>
+      <w:bookmarkEnd w:id="42"/>
     </w:p>
     <w:p>
       <w:pPr>
@@ -7275,7 +7300,7 @@
         <w:pStyle w:val="BodyText"/>
       </w:pPr>
     </w:p>
-    <w:bookmarkEnd w:id="56"/>
+    <w:bookmarkEnd w:id="40"/>
     <w:p>
       <w:pPr>
         <w:pStyle w:val="BodyText"/>
@@ -7350,7 +7375,7 @@
       <w:pPr>
         <w:pStyle w:val="Heading1"/>
       </w:pPr>
-      <w:bookmarkStart w:id="59" w:name="_Toc363217272"/>
+      <w:bookmarkStart w:id="43" w:name="_Toc363217272"/>
       <w:r>
         <w:t>eC</w:t>
       </w:r>
@@ -7369,7 +7394,7 @@
       <w:r>
         <w:t>Application</w:t>
       </w:r>
-      <w:bookmarkEnd w:id="59"/>
+      <w:bookmarkEnd w:id="43"/>
     </w:p>
     <w:p>
       <w:pPr>
@@ -7379,7 +7404,7 @@
           <w:i w:val="0"/>
         </w:rPr>
       </w:pPr>
-      <w:bookmarkStart w:id="60" w:name="_Toc363217273"/>
+      <w:bookmarkStart w:id="44" w:name="_Toc363217273"/>
       <w:r>
         <w:rPr>
           <w:b w:val="0"/>
@@ -7387,7 +7412,7 @@
         </w:rPr>
         <w:t>Purpose</w:t>
       </w:r>
-      <w:bookmarkEnd w:id="60"/>
+      <w:bookmarkEnd w:id="44"/>
     </w:p>
     <w:p>
       <w:pPr>
@@ -7401,7 +7426,6 @@
         </w:rPr>
         <w:t xml:space="preserve">The </w:t>
       </w:r>
-      <w:proofErr w:type="spellStart"/>
       <w:r>
         <w:rPr>
           <w:rFonts w:ascii="Arial" w:hAnsi="Arial" w:cs="Arial"/>
@@ -7412,14 +7436,7 @@
         <w:rPr>
           <w:rFonts w:ascii="Arial" w:hAnsi="Arial" w:cs="Arial"/>
         </w:rPr>
-        <w:t>oaching</w:t>
-      </w:r>
-      <w:proofErr w:type="spellEnd"/>
-      <w:r>
-        <w:rPr>
-          <w:rFonts w:ascii="Arial" w:hAnsi="Arial" w:cs="Arial"/>
-        </w:rPr>
-        <w:t xml:space="preserve"> </w:t>
+        <w:t xml:space="preserve">oaching </w:t>
       </w:r>
       <w:r>
         <w:rPr>
@@ -7478,12 +7495,12 @@
           <w:i w:val="0"/>
         </w:rPr>
       </w:pPr>
-      <w:bookmarkStart w:id="61" w:name="_Toc184635844"/>
+      <w:bookmarkStart w:id="45" w:name="_Toc184635844"/>
       <w:r>
         <w:t xml:space="preserve"> </w:t>
       </w:r>
-      <w:bookmarkStart w:id="62" w:name="_Toc363217274"/>
-      <w:bookmarkEnd w:id="61"/>
+      <w:bookmarkStart w:id="46" w:name="_Toc363217274"/>
+      <w:bookmarkEnd w:id="45"/>
       <w:r>
         <w:rPr>
           <w:b w:val="0"/>
@@ -7491,7 +7508,7 @@
         </w:rPr>
         <w:t>Assumptions</w:t>
       </w:r>
-      <w:bookmarkEnd w:id="62"/>
+      <w:bookmarkEnd w:id="46"/>
     </w:p>
     <w:p>
       <w:pPr>
@@ -7510,7 +7527,6 @@
         </w:rPr>
         <w:t xml:space="preserve">The </w:t>
       </w:r>
-      <w:proofErr w:type="spellStart"/>
       <w:r>
         <w:rPr>
           <w:rFonts w:ascii="Arial" w:hAnsi="Arial" w:cs="Arial"/>
@@ -7521,14 +7537,7 @@
         <w:rPr>
           <w:rFonts w:ascii="Arial" w:hAnsi="Arial" w:cs="Arial"/>
         </w:rPr>
-        <w:t>oaching</w:t>
-      </w:r>
-      <w:proofErr w:type="spellEnd"/>
-      <w:r>
-        <w:rPr>
-          <w:rFonts w:ascii="Arial" w:hAnsi="Arial" w:cs="Arial"/>
-        </w:rPr>
-        <w:t xml:space="preserve"> </w:t>
+        <w:t xml:space="preserve">oaching </w:t>
       </w:r>
       <w:r>
         <w:rPr>
@@ -7590,7 +7599,6 @@
         </w:rPr>
         <w:t xml:space="preserve">have access to the </w:t>
       </w:r>
-      <w:proofErr w:type="spellStart"/>
       <w:r>
         <w:rPr>
           <w:rFonts w:ascii="Arial" w:hAnsi="Arial" w:cs="Arial"/>
@@ -7601,14 +7609,7 @@
         <w:rPr>
           <w:rFonts w:ascii="Arial" w:hAnsi="Arial" w:cs="Arial"/>
         </w:rPr>
-        <w:t>oaching</w:t>
-      </w:r>
-      <w:proofErr w:type="spellEnd"/>
-      <w:r>
-        <w:rPr>
-          <w:rFonts w:ascii="Arial" w:hAnsi="Arial" w:cs="Arial"/>
-        </w:rPr>
-        <w:t xml:space="preserve"> </w:t>
+        <w:t xml:space="preserve">oaching </w:t>
       </w:r>
       <w:r>
         <w:rPr>
@@ -7644,21 +7645,7 @@
         <w:rPr>
           <w:rFonts w:ascii="Arial" w:hAnsi="Arial" w:cs="Arial"/>
         </w:rPr>
-        <w:t xml:space="preserve">All CSRS (except for ARC CSRs) will not be allowed to submit </w:t>
-      </w:r>
-      <w:proofErr w:type="spellStart"/>
-      <w:r>
-        <w:rPr>
-          <w:rFonts w:ascii="Arial" w:hAnsi="Arial" w:cs="Arial"/>
-        </w:rPr>
-        <w:t>eCoaching</w:t>
-      </w:r>
-      <w:proofErr w:type="spellEnd"/>
-      <w:r>
-        <w:rPr>
-          <w:rFonts w:ascii="Arial" w:hAnsi="Arial" w:cs="Arial"/>
-        </w:rPr>
-        <w:t xml:space="preserve"> records.</w:t>
+        <w:t>All CSRS (except for ARC CSRs) will not be allowed to submit eCoaching records.</w:t>
       </w:r>
     </w:p>
     <w:p>
@@ -7678,7 +7665,6 @@
         </w:rPr>
         <w:t xml:space="preserve">Access to the </w:t>
       </w:r>
-      <w:proofErr w:type="spellStart"/>
       <w:r>
         <w:rPr>
           <w:rFonts w:ascii="Arial" w:hAnsi="Arial" w:cs="Arial"/>
@@ -7689,14 +7675,7 @@
         <w:rPr>
           <w:rFonts w:ascii="Arial" w:hAnsi="Arial" w:cs="Arial"/>
         </w:rPr>
-        <w:t>oaching</w:t>
-      </w:r>
-      <w:proofErr w:type="spellEnd"/>
-      <w:r>
-        <w:rPr>
-          <w:rFonts w:ascii="Arial" w:hAnsi="Arial" w:cs="Arial"/>
-        </w:rPr>
-        <w:t xml:space="preserve"> </w:t>
+        <w:t xml:space="preserve">oaching </w:t>
       </w:r>
       <w:r>
         <w:rPr>
@@ -7738,7 +7717,7 @@
           <w:i w:val="0"/>
         </w:rPr>
       </w:pPr>
-      <w:bookmarkStart w:id="63" w:name="_Toc363217275"/>
+      <w:bookmarkStart w:id="47" w:name="_Toc363217275"/>
       <w:r>
         <w:rPr>
           <w:b w:val="0"/>
@@ -7746,7 +7725,7 @@
         </w:rPr>
         <w:t>User</w:t>
       </w:r>
-      <w:bookmarkEnd w:id="63"/>
+      <w:bookmarkEnd w:id="47"/>
     </w:p>
     <w:p>
       <w:pPr>
@@ -7766,7 +7745,6 @@
         </w:rPr>
         <w:t xml:space="preserve">the </w:t>
       </w:r>
-      <w:proofErr w:type="spellStart"/>
       <w:r>
         <w:rPr>
           <w:rFonts w:ascii="Arial" w:hAnsi="Arial" w:cs="Arial"/>
@@ -7777,14 +7755,7 @@
         <w:rPr>
           <w:rFonts w:ascii="Arial" w:hAnsi="Arial" w:cs="Arial"/>
         </w:rPr>
-        <w:t>oaching</w:t>
-      </w:r>
-      <w:proofErr w:type="spellEnd"/>
-      <w:r>
-        <w:rPr>
-          <w:rFonts w:ascii="Arial" w:hAnsi="Arial" w:cs="Arial"/>
-        </w:rPr>
-        <w:t xml:space="preserve"> </w:t>
+        <w:t xml:space="preserve">oaching </w:t>
       </w:r>
       <w:r>
         <w:rPr>
@@ -7903,7 +7874,7 @@
           <w:i w:val="0"/>
         </w:rPr>
       </w:pPr>
-      <w:bookmarkStart w:id="64" w:name="_Toc363217276"/>
+      <w:bookmarkStart w:id="48" w:name="_Toc363217276"/>
       <w:r>
         <w:rPr>
           <w:b w:val="0"/>
@@ -7911,13 +7882,13 @@
         </w:rPr>
         <w:t>Page Description</w:t>
       </w:r>
-      <w:bookmarkEnd w:id="64"/>
+      <w:bookmarkEnd w:id="48"/>
     </w:p>
     <w:p>
       <w:pPr>
         <w:pStyle w:val="Heading3"/>
       </w:pPr>
-      <w:bookmarkStart w:id="65" w:name="_Toc363217277"/>
+      <w:bookmarkStart w:id="49" w:name="_Toc363217277"/>
       <w:r>
         <w:t>“</w:t>
       </w:r>
@@ -7978,21 +7949,7 @@
         <w:rPr>
           <w:rFonts w:ascii="Arial" w:hAnsi="Arial" w:cs="Arial"/>
         </w:rPr>
-        <w:t xml:space="preserve">the main launching page for </w:t>
-      </w:r>
-      <w:proofErr w:type="spellStart"/>
-      <w:r>
-        <w:rPr>
-          <w:rFonts w:ascii="Arial" w:hAnsi="Arial" w:cs="Arial"/>
-        </w:rPr>
-        <w:t>eCoaching</w:t>
-      </w:r>
-      <w:proofErr w:type="spellEnd"/>
-      <w:r>
-        <w:rPr>
-          <w:rFonts w:ascii="Arial" w:hAnsi="Arial" w:cs="Arial"/>
-        </w:rPr>
-        <w:t xml:space="preserve"> application functionality. Tabs will be dynamically </w:t>
+        <w:t xml:space="preserve">the main launching page for eCoaching application functionality. Tabs will be dynamically </w:t>
       </w:r>
       <w:r>
         <w:rPr>
@@ -9281,7 +9238,7 @@
       <w:r>
         <w:t>.asp – secure)</w:t>
       </w:r>
-      <w:bookmarkEnd w:id="65"/>
+      <w:bookmarkEnd w:id="49"/>
     </w:p>
     <w:p>
       <w:r>
@@ -9462,12 +9419,26 @@
         <w:rPr>
           <w:rFonts w:ascii="Arial" w:hAnsi="Arial" w:cs="Arial"/>
         </w:rPr>
-        <w:t xml:space="preserve"> (WACS01, WACS02 </w:t>
-      </w:r>
+        <w:t xml:space="preserve"> (</w:t>
+      </w:r>
+      <w:del w:id="50" w:author="Augustin, Jourdain M" w:date="2014-08-07T12:17:00Z">
+        <w:r>
+          <w:rPr>
+            <w:rFonts w:ascii="Arial" w:hAnsi="Arial" w:cs="Arial"/>
+          </w:rPr>
+          <w:delText xml:space="preserve">WACS01, </w:delText>
+        </w:r>
+      </w:del>
       <w:r>
         <w:rPr>
           <w:rFonts w:ascii="Arial" w:hAnsi="Arial" w:cs="Arial"/>
         </w:rPr>
+        <w:t xml:space="preserve">WACS02 </w:t>
+      </w:r>
+      <w:r>
+        <w:rPr>
+          <w:rFonts w:ascii="Arial" w:hAnsi="Arial" w:cs="Arial"/>
+        </w:rPr>
         <w:t>or</w:t>
       </w:r>
       <w:r>
@@ -9482,6 +9453,30 @@
         </w:rPr>
         <w:t>(</w:t>
       </w:r>
+      <w:ins w:id="51" w:author="Augustin, Jourdain M" w:date="2014-08-07T12:17:00Z">
+        <w:r>
+          <w:rPr>
+            <w:rFonts w:ascii="Arial" w:hAnsi="Arial" w:cs="Arial"/>
+          </w:rPr>
+          <w:t>WACS</w:t>
+        </w:r>
+      </w:ins>
+      <w:ins w:id="52" w:author="Augustin, Jourdain M" w:date="2014-08-07T12:18:00Z">
+        <w:r>
+          <w:rPr>
+            <w:rFonts w:ascii="Arial" w:hAnsi="Arial" w:cs="Arial"/>
+          </w:rPr>
+          <w:t>01</w:t>
+        </w:r>
+      </w:ins>
+      <w:ins w:id="53" w:author="Augustin, Jourdain M" w:date="2014-08-07T12:17:00Z">
+        <w:r>
+          <w:rPr>
+            <w:rFonts w:ascii="Arial" w:hAnsi="Arial" w:cs="Arial"/>
+          </w:rPr>
+          <w:t xml:space="preserve"> or </w:t>
+        </w:r>
+      </w:ins>
       <w:r>
         <w:rPr>
           <w:rFonts w:ascii="Arial" w:hAnsi="Arial" w:cs="Arial"/>
@@ -9502,6 +9497,14 @@
         <w:t>Historical_Dashboard_ACL</w:t>
       </w:r>
       <w:proofErr w:type="spellEnd"/>
+      <w:ins w:id="54" w:author="Augustin, Jourdain M" w:date="2014-08-07T12:18:00Z">
+        <w:r>
+          <w:rPr>
+            <w:rFonts w:ascii="Arial" w:hAnsi="Arial" w:cs="Arial"/>
+          </w:rPr>
+          <w:t xml:space="preserve"> with a role of “ARC”</w:t>
+        </w:r>
+      </w:ins>
       <w:r>
         <w:rPr>
           <w:rFonts w:ascii="Arial" w:hAnsi="Arial" w:cs="Arial"/>
@@ -9857,23 +9860,7 @@
                 <w:rFonts w:ascii="Arial" w:hAnsi="Arial"/>
                 <w:sz w:val="16"/>
               </w:rPr>
-              <w:t xml:space="preserve">Welcome to the </w:t>
-            </w:r>
-            <w:proofErr w:type="spellStart"/>
-            <w:r>
-              <w:rPr>
-                <w:rFonts w:ascii="Arial" w:hAnsi="Arial"/>
-                <w:sz w:val="16"/>
-              </w:rPr>
-              <w:t>eCoaching</w:t>
-            </w:r>
-            <w:proofErr w:type="spellEnd"/>
-            <w:r>
-              <w:rPr>
-                <w:rFonts w:ascii="Arial" w:hAnsi="Arial"/>
-                <w:sz w:val="16"/>
-              </w:rPr>
-              <w:t xml:space="preserve"> Log.  Please not that all fields are required.</w:t>
+              <w:t>Welcome to the eCoaching Log.  Please not that all fields are required.</w:t>
             </w:r>
           </w:p>
         </w:tc>
@@ -22348,15 +22335,6 @@
                 <w:sz w:val="16"/>
               </w:rPr>
             </w:pPr>
-            <w:del w:id="66" w:author="Augustin, Jourdain M" w:date="2014-07-15T19:54:00Z">
-              <w:r>
-                <w:rPr>
-                  <w:rFonts w:ascii="Arial" w:hAnsi="Arial"/>
-                  <w:sz w:val="16"/>
-                </w:rPr>
-                <w:delText xml:space="preserve">. </w:delText>
-              </w:r>
-            </w:del>
             <w:r>
               <w:rPr>
                 <w:rFonts w:ascii="Arial" w:hAnsi="Arial"/>
@@ -22708,20 +22686,17 @@
                 <w:numId w:val="48"/>
               </w:numPr>
               <w:rPr>
-                <w:ins w:id="67" w:author="Augustin, Jourdain M" w:date="2014-07-15T19:55:00Z"/>
-                <w:rFonts w:ascii="Arial" w:hAnsi="Arial"/>
-                <w:sz w:val="16"/>
-              </w:rPr>
-            </w:pPr>
-            <w:ins w:id="68" w:author="Augustin, Jourdain M" w:date="2014-07-15T19:55:00Z">
-              <w:r>
-                <w:rPr>
-                  <w:rFonts w:ascii="Arial" w:hAnsi="Arial"/>
-                  <w:sz w:val="16"/>
-                </w:rPr>
-                <w:t xml:space="preserve"> </w:t>
-              </w:r>
-            </w:ins>
+                <w:rFonts w:ascii="Arial" w:hAnsi="Arial"/>
+                <w:sz w:val="16"/>
+              </w:rPr>
+            </w:pPr>
+            <w:r>
+              <w:rPr>
+                <w:rFonts w:ascii="Arial" w:hAnsi="Arial"/>
+                <w:sz w:val="16"/>
+              </w:rPr>
+              <w:t xml:space="preserve"> </w:t>
+            </w:r>
           </w:p>
           <w:p>
             <w:pPr>
@@ -22735,15 +22710,13 @@
                 <w:sz w:val="16"/>
               </w:rPr>
             </w:pPr>
-            <w:ins w:id="69" w:author="Augustin, Jourdain M" w:date="2014-07-15T19:55:00Z">
-              <w:r>
-                <w:rPr>
-                  <w:rFonts w:ascii="Arial" w:hAnsi="Arial"/>
-                  <w:sz w:val="16"/>
-                </w:rPr>
-                <w:t>ETS</w:t>
-              </w:r>
-            </w:ins>
+            <w:r>
+              <w:rPr>
+                <w:rFonts w:ascii="Arial" w:hAnsi="Arial"/>
+                <w:sz w:val="16"/>
+              </w:rPr>
+              <w:t>ETS</w:t>
+            </w:r>
           </w:p>
           <w:p>
             <w:pPr>
@@ -22814,7 +22787,6 @@
           <w:p>
             <w:pPr>
               <w:rPr>
-                <w:ins w:id="70" w:author="Augustin, Jourdain M" w:date="2014-07-15T19:56:00Z"/>
                 <w:rFonts w:ascii="Arial" w:hAnsi="Arial"/>
                 <w:sz w:val="16"/>
               </w:rPr>
@@ -22830,121 +22802,92 @@
           <w:p>
             <w:pPr>
               <w:rPr>
-                <w:ins w:id="71" w:author="Augustin, Jourdain M" w:date="2014-07-15T19:56:00Z"/>
-                <w:rFonts w:ascii="Arial" w:hAnsi="Arial"/>
-                <w:sz w:val="16"/>
-              </w:rPr>
-            </w:pPr>
-          </w:p>
-          <w:p>
-            <w:pPr>
-              <w:rPr>
-                <w:ins w:id="72" w:author="Augustin, Jourdain M" w:date="2014-07-15T19:57:00Z"/>
-                <w:rFonts w:ascii="Arial" w:hAnsi="Arial"/>
-                <w:sz w:val="16"/>
-              </w:rPr>
-            </w:pPr>
-            <w:ins w:id="73" w:author="Augustin, Jourdain M" w:date="2014-07-15T19:56:00Z">
-              <w:r>
-                <w:rPr>
-                  <w:rFonts w:ascii="Arial" w:hAnsi="Arial"/>
-                  <w:sz w:val="16"/>
-                </w:rPr>
-                <w:t>If (u</w:t>
-              </w:r>
-              <w:r>
-                <w:rPr>
-                  <w:rFonts w:ascii="Arial" w:hAnsi="Arial"/>
-                  <w:sz w:val="16"/>
-                </w:rPr>
-                <w:t>ser job code = ( “*40” OR "*50" OR “*60”</w:t>
-              </w:r>
-              <w:r>
-                <w:rPr>
-                  <w:rFonts w:ascii="Arial" w:hAnsi="Arial"/>
-                  <w:sz w:val="16"/>
-                </w:rPr>
-                <w:t xml:space="preserve"> OR “WI</w:t>
-              </w:r>
-            </w:ins>
-            <w:ins w:id="74" w:author="Augustin, Jourdain M" w:date="2014-07-15T19:57:00Z">
-              <w:r>
-                <w:rPr>
-                  <w:rFonts w:ascii="Arial" w:hAnsi="Arial"/>
-                  <w:sz w:val="16"/>
-                </w:rPr>
-                <w:t>SY13”</w:t>
-              </w:r>
-            </w:ins>
-            <w:ins w:id="75" w:author="Augustin, Jourdain M" w:date="2014-07-15T19:56:00Z">
-              <w:r>
-                <w:rPr>
-                  <w:rFonts w:ascii="Arial" w:hAnsi="Arial"/>
-                  <w:sz w:val="16"/>
-                </w:rPr>
-                <w:t>) AND (</w:t>
-              </w:r>
-              <w:proofErr w:type="spellStart"/>
-              <w:r>
-                <w:rPr>
-                  <w:rFonts w:ascii="Arial" w:hAnsi="Arial"/>
-                  <w:sz w:val="16"/>
-                </w:rPr>
-                <w:t>formtype</w:t>
-              </w:r>
-              <w:proofErr w:type="spellEnd"/>
-              <w:r>
-                <w:rPr>
-                  <w:rFonts w:ascii="Arial" w:hAnsi="Arial"/>
-                  <w:sz w:val="16"/>
-                </w:rPr>
-                <w:t xml:space="preserve"> = “Direct”)</w:t>
-              </w:r>
-            </w:ins>
-            <w:ins w:id="76" w:author="Augustin, Jourdain M" w:date="2014-07-15T19:57:00Z">
-              <w:r>
-                <w:rPr>
-                  <w:rFonts w:ascii="Arial" w:hAnsi="Arial"/>
-                  <w:sz w:val="16"/>
-                </w:rPr>
-                <w:t xml:space="preserve"> then</w:t>
-              </w:r>
-            </w:ins>
-          </w:p>
-          <w:p>
-            <w:pPr>
-              <w:rPr>
-                <w:ins w:id="77" w:author="Augustin, Jourdain M" w:date="2014-07-15T19:57:00Z"/>
-                <w:rFonts w:ascii="Arial" w:hAnsi="Arial"/>
-                <w:sz w:val="16"/>
-              </w:rPr>
-            </w:pPr>
-          </w:p>
-          <w:p>
-            <w:pPr>
-              <w:rPr>
-                <w:rFonts w:ascii="Arial" w:hAnsi="Arial"/>
-                <w:sz w:val="16"/>
-              </w:rPr>
-            </w:pPr>
-            <w:ins w:id="78" w:author="Augustin, Jourdain M" w:date="2014-07-15T19:57:00Z">
-              <w:r>
-                <w:rPr>
-                  <w:rFonts w:ascii="Arial" w:hAnsi="Arial"/>
-                  <w:sz w:val="16"/>
-                </w:rPr>
-                <w:t xml:space="preserve">Include dropdown menu option </w:t>
-              </w:r>
-            </w:ins>
-            <w:ins w:id="79" w:author="Augustin, Jourdain M" w:date="2014-07-15T19:58:00Z">
-              <w:r>
-                <w:rPr>
-                  <w:rFonts w:ascii="Arial" w:hAnsi="Arial"/>
-                  <w:sz w:val="16"/>
-                </w:rPr>
-                <w:t xml:space="preserve"> “ETS”</w:t>
-              </w:r>
-            </w:ins>
+                <w:rFonts w:ascii="Arial" w:hAnsi="Arial"/>
+                <w:sz w:val="16"/>
+              </w:rPr>
+            </w:pPr>
+          </w:p>
+          <w:p>
+            <w:pPr>
+              <w:rPr>
+                <w:rFonts w:ascii="Arial" w:hAnsi="Arial"/>
+                <w:sz w:val="16"/>
+              </w:rPr>
+            </w:pPr>
+            <w:r>
+              <w:rPr>
+                <w:rFonts w:ascii="Arial" w:hAnsi="Arial"/>
+                <w:sz w:val="16"/>
+              </w:rPr>
+              <w:t>If (u</w:t>
+            </w:r>
+            <w:r>
+              <w:rPr>
+                <w:rFonts w:ascii="Arial" w:hAnsi="Arial"/>
+                <w:sz w:val="16"/>
+              </w:rPr>
+              <w:t>ser job code = ( “*40” OR "*50" OR “*60”</w:t>
+            </w:r>
+            <w:r>
+              <w:rPr>
+                <w:rFonts w:ascii="Arial" w:hAnsi="Arial"/>
+                <w:sz w:val="16"/>
+              </w:rPr>
+              <w:t xml:space="preserve"> OR “WISY13”</w:t>
+            </w:r>
+            <w:r>
+              <w:rPr>
+                <w:rFonts w:ascii="Arial" w:hAnsi="Arial"/>
+                <w:sz w:val="16"/>
+              </w:rPr>
+              <w:t>) AND (</w:t>
+            </w:r>
+            <w:proofErr w:type="spellStart"/>
+            <w:r>
+              <w:rPr>
+                <w:rFonts w:ascii="Arial" w:hAnsi="Arial"/>
+                <w:sz w:val="16"/>
+              </w:rPr>
+              <w:t>formtype</w:t>
+            </w:r>
+            <w:proofErr w:type="spellEnd"/>
+            <w:r>
+              <w:rPr>
+                <w:rFonts w:ascii="Arial" w:hAnsi="Arial"/>
+                <w:sz w:val="16"/>
+              </w:rPr>
+              <w:t xml:space="preserve"> = “Direct”)</w:t>
+            </w:r>
+            <w:r>
+              <w:rPr>
+                <w:rFonts w:ascii="Arial" w:hAnsi="Arial"/>
+                <w:sz w:val="16"/>
+              </w:rPr>
+              <w:t xml:space="preserve"> then</w:t>
+            </w:r>
+          </w:p>
+          <w:p>
+            <w:pPr>
+              <w:rPr>
+                <w:rFonts w:ascii="Arial" w:hAnsi="Arial"/>
+                <w:sz w:val="16"/>
+              </w:rPr>
+            </w:pPr>
+          </w:p>
+          <w:p>
+            <w:pPr>
+              <w:rPr>
+                <w:rFonts w:ascii="Arial" w:hAnsi="Arial"/>
+                <w:sz w:val="16"/>
+              </w:rPr>
+            </w:pPr>
+            <w:r>
+              <w:rPr>
+                <w:rFonts w:ascii="Arial" w:hAnsi="Arial"/>
+                <w:sz w:val="16"/>
+              </w:rPr>
+              <w:t>Include dropdown menu option  “ETS”</w:t>
+            </w:r>
           </w:p>
         </w:tc>
       </w:tr>
@@ -31377,7 +31320,6 @@
               <w:pStyle w:val="ListParagraph"/>
               <w:ind w:left="162"/>
               <w:rPr>
-                <w:ins w:id="80" w:author="Augustin, Jourdain M" w:date="2014-06-20T14:28:00Z"/>
                 <w:rFonts w:ascii="Arial" w:hAnsi="Arial"/>
                 <w:sz w:val="16"/>
               </w:rPr>
@@ -31392,33 +31334,13 @@
                 <w:sz w:val="16"/>
               </w:rPr>
             </w:pPr>
-            <w:ins w:id="81" w:author="Augustin, Jourdain M" w:date="2014-06-20T14:28:00Z">
-              <w:r>
-                <w:rPr>
-                  <w:rFonts w:ascii="Arial" w:hAnsi="Arial"/>
-                  <w:sz w:val="16"/>
-                </w:rPr>
-                <w:t xml:space="preserve">If </w:t>
-              </w:r>
-            </w:ins>
-            <w:ins w:id="82" w:author="Augustin, Jourdain M" w:date="2014-06-20T14:29:00Z">
-              <w:r>
-                <w:rPr>
-                  <w:rFonts w:ascii="Arial" w:hAnsi="Arial"/>
-                  <w:sz w:val="16"/>
-                </w:rPr>
-                <w:t>Indirect</w:t>
-              </w:r>
-            </w:ins>
-            <w:ins w:id="83" w:author="Augustin, Jourdain M" w:date="2014-06-20T14:28:00Z">
-              <w:r>
-                <w:rPr>
-                  <w:rFonts w:ascii="Arial" w:hAnsi="Arial"/>
-                  <w:sz w:val="16"/>
-                </w:rPr>
-                <w:t>:</w:t>
-              </w:r>
-            </w:ins>
+            <w:r>
+              <w:rPr>
+                <w:rFonts w:ascii="Arial" w:hAnsi="Arial"/>
+                <w:sz w:val="16"/>
+              </w:rPr>
+              <w:t>If Indirect:</w:t>
+            </w:r>
           </w:p>
           <w:p>
             <w:pPr>
@@ -31452,31 +31374,13 @@
                 <w:sz w:val="16"/>
               </w:rPr>
             </w:pPr>
-            <w:ins w:id="84" w:author="Augustin, Jourdain M" w:date="2014-06-20T14:27:00Z">
-              <w:r>
-                <w:rPr>
-                  <w:rFonts w:ascii="Arial" w:hAnsi="Arial"/>
-                  <w:sz w:val="16"/>
-                </w:rPr>
-                <w:t>CMS Reported Item</w:t>
-              </w:r>
-            </w:ins>
-            <w:del w:id="85" w:author="Augustin, Jourdain M" w:date="2014-06-20T14:27:00Z">
-              <w:r>
-                <w:rPr>
-                  <w:rFonts w:ascii="Arial" w:hAnsi="Arial"/>
-                  <w:sz w:val="16"/>
-                </w:rPr>
-                <w:delText>CMS Customer Call Listening</w:delText>
-              </w:r>
-              <w:r>
-                <w:rPr>
-                  <w:rFonts w:ascii="Arial" w:hAnsi="Arial"/>
-                  <w:sz w:val="16"/>
-                </w:rPr>
-                <w:delText xml:space="preserve"> </w:delText>
-              </w:r>
-            </w:del>
+            <w:r>
+              <w:rPr>
+                <w:rFonts w:ascii="Arial" w:hAnsi="Arial"/>
+                <w:sz w:val="16"/>
+              </w:rPr>
+              <w:t>CMS Reported Item</w:t>
+            </w:r>
             <w:r>
               <w:rPr>
                 <w:rFonts w:ascii="Arial" w:hAnsi="Arial"/>
@@ -31520,20 +31424,17 @@
                 <w:numId w:val="49"/>
               </w:numPr>
               <w:rPr>
-                <w:ins w:id="86" w:author="Augustin, Jourdain M" w:date="2014-06-20T14:30:00Z"/>
-                <w:rFonts w:ascii="Arial" w:hAnsi="Arial"/>
-                <w:sz w:val="16"/>
-              </w:rPr>
-            </w:pPr>
-            <w:ins w:id="87" w:author="Augustin, Jourdain M" w:date="2014-06-20T14:30:00Z">
-              <w:r>
-                <w:rPr>
-                  <w:rFonts w:ascii="Arial" w:hAnsi="Arial"/>
-                  <w:sz w:val="16"/>
-                </w:rPr>
-                <w:t>Internal CCO Reporting (Value=218)</w:t>
-              </w:r>
-            </w:ins>
+                <w:rFonts w:ascii="Arial" w:hAnsi="Arial"/>
+                <w:sz w:val="16"/>
+              </w:rPr>
+            </w:pPr>
+            <w:r>
+              <w:rPr>
+                <w:rFonts w:ascii="Arial" w:hAnsi="Arial"/>
+                <w:sz w:val="16"/>
+              </w:rPr>
+              <w:t>Internal CCO Reporting (Value=218)</w:t>
+            </w:r>
           </w:p>
           <w:p>
             <w:pPr>
@@ -31709,21 +31610,12 @@
                 <w:sz w:val="16"/>
               </w:rPr>
             </w:pPr>
-            <w:proofErr w:type="spellStart"/>
-            <w:r>
-              <w:rPr>
-                <w:rFonts w:ascii="Arial" w:hAnsi="Arial"/>
-                <w:sz w:val="16"/>
-              </w:rPr>
-              <w:t>Verint</w:t>
-            </w:r>
-            <w:proofErr w:type="spellEnd"/>
-            <w:r>
-              <w:rPr>
-                <w:rFonts w:ascii="Arial" w:hAnsi="Arial"/>
-                <w:sz w:val="16"/>
-              </w:rPr>
-              <w:t xml:space="preserve"> Quality Monitoring</w:t>
+            <w:r>
+              <w:rPr>
+                <w:rFonts w:ascii="Arial" w:hAnsi="Arial"/>
+                <w:sz w:val="16"/>
+              </w:rPr>
+              <w:t>Verint Quality Monitoring</w:t>
             </w:r>
             <w:r>
               <w:rPr>
@@ -31765,7 +31657,6 @@
               <w:pStyle w:val="ListParagraph"/>
               <w:ind w:left="162"/>
               <w:rPr>
-                <w:ins w:id="88" w:author="Augustin, Jourdain M" w:date="2014-06-20T14:29:00Z"/>
                 <w:rFonts w:ascii="Arial" w:hAnsi="Arial"/>
                 <w:sz w:val="16"/>
               </w:rPr>
@@ -31776,20 +31667,17 @@
               <w:pStyle w:val="ListParagraph"/>
               <w:ind w:left="162"/>
               <w:rPr>
-                <w:ins w:id="89" w:author="Augustin, Jourdain M" w:date="2014-06-20T14:28:00Z"/>
-                <w:rFonts w:ascii="Arial" w:hAnsi="Arial"/>
-                <w:sz w:val="16"/>
-              </w:rPr>
-            </w:pPr>
-            <w:ins w:id="90" w:author="Augustin, Jourdain M" w:date="2014-06-20T14:29:00Z">
-              <w:r>
-                <w:rPr>
-                  <w:rFonts w:ascii="Arial" w:hAnsi="Arial"/>
-                  <w:sz w:val="16"/>
-                </w:rPr>
-                <w:t>If Direct:</w:t>
-              </w:r>
-            </w:ins>
+                <w:rFonts w:ascii="Arial" w:hAnsi="Arial"/>
+                <w:sz w:val="16"/>
+              </w:rPr>
+            </w:pPr>
+            <w:r>
+              <w:rPr>
+                <w:rFonts w:ascii="Arial" w:hAnsi="Arial"/>
+                <w:sz w:val="16"/>
+              </w:rPr>
+              <w:t>If Direct:</w:t>
+            </w:r>
           </w:p>
           <w:p>
             <w:pPr>
@@ -31799,20 +31687,17 @@
                 <w:numId w:val="49"/>
               </w:numPr>
               <w:rPr>
-                <w:ins w:id="91" w:author="Augustin, Jourdain M" w:date="2014-06-20T14:28:00Z"/>
-                <w:rFonts w:ascii="Arial" w:hAnsi="Arial"/>
-                <w:sz w:val="16"/>
-              </w:rPr>
-            </w:pPr>
-            <w:ins w:id="92" w:author="Augustin, Jourdain M" w:date="2014-06-20T14:28:00Z">
-              <w:r>
-                <w:rPr>
-                  <w:rFonts w:ascii="Arial" w:hAnsi="Arial"/>
-                  <w:sz w:val="16"/>
-                </w:rPr>
-                <w:t>Select...</w:t>
-              </w:r>
-            </w:ins>
+                <w:rFonts w:ascii="Arial" w:hAnsi="Arial"/>
+                <w:sz w:val="16"/>
+              </w:rPr>
+            </w:pPr>
+            <w:r>
+              <w:rPr>
+                <w:rFonts w:ascii="Arial" w:hAnsi="Arial"/>
+                <w:sz w:val="16"/>
+              </w:rPr>
+              <w:t>Select...</w:t>
+            </w:r>
           </w:p>
           <w:p>
             <w:pPr>
@@ -31822,45 +31707,24 @@
                 <w:numId w:val="49"/>
               </w:numPr>
               <w:rPr>
-                <w:ins w:id="93" w:author="Augustin, Jourdain M" w:date="2014-06-20T14:28:00Z"/>
-                <w:rFonts w:ascii="Arial" w:hAnsi="Arial"/>
-                <w:sz w:val="16"/>
-              </w:rPr>
-            </w:pPr>
-            <w:ins w:id="94" w:author="Augustin, Jourdain M" w:date="2014-06-20T14:28:00Z">
-              <w:r>
-                <w:rPr>
-                  <w:rFonts w:ascii="Arial" w:hAnsi="Arial"/>
-                  <w:sz w:val="16"/>
-                </w:rPr>
-                <w:t>CMS Reported Item</w:t>
-              </w:r>
-              <w:r>
-                <w:rPr>
-                  <w:rFonts w:ascii="Arial" w:hAnsi="Arial"/>
-                  <w:sz w:val="16"/>
-                </w:rPr>
-                <w:t xml:space="preserve">(Value = </w:t>
-              </w:r>
-            </w:ins>
-            <w:ins w:id="95" w:author="Augustin, Jourdain M" w:date="2014-06-20T14:30:00Z">
-              <w:r>
-                <w:rPr>
-                  <w:rFonts w:ascii="Arial" w:hAnsi="Arial"/>
-                  <w:sz w:val="16"/>
-                </w:rPr>
-                <w:t>1</w:t>
-              </w:r>
-            </w:ins>
-            <w:ins w:id="96" w:author="Augustin, Jourdain M" w:date="2014-06-20T14:28:00Z">
-              <w:r>
-                <w:rPr>
-                  <w:rFonts w:ascii="Arial" w:hAnsi="Arial"/>
-                  <w:sz w:val="16"/>
-                </w:rPr>
-                <w:t>06)</w:t>
-              </w:r>
-            </w:ins>
+                <w:rFonts w:ascii="Arial" w:hAnsi="Arial"/>
+                <w:sz w:val="16"/>
+              </w:rPr>
+            </w:pPr>
+            <w:r>
+              <w:rPr>
+                <w:rFonts w:ascii="Arial" w:hAnsi="Arial"/>
+                <w:sz w:val="16"/>
+              </w:rPr>
+              <w:t>CMS Reported Item</w:t>
+            </w:r>
+            <w:r>
+              <w:rPr>
+                <w:rFonts w:ascii="Arial" w:hAnsi="Arial"/>
+                <w:sz w:val="16"/>
+              </w:rPr>
+              <w:t>(Value = 106)</w:t>
+            </w:r>
           </w:p>
           <w:p>
             <w:pPr>
@@ -31870,45 +31734,24 @@
                 <w:numId w:val="49"/>
               </w:numPr>
               <w:rPr>
-                <w:ins w:id="97" w:author="Augustin, Jourdain M" w:date="2014-06-20T14:29:00Z"/>
-                <w:rFonts w:ascii="Arial" w:hAnsi="Arial"/>
-                <w:sz w:val="16"/>
-              </w:rPr>
-            </w:pPr>
-            <w:ins w:id="98" w:author="Augustin, Jourdain M" w:date="2014-06-20T14:28:00Z">
-              <w:r>
-                <w:rPr>
-                  <w:rFonts w:ascii="Arial" w:hAnsi="Arial"/>
-                  <w:sz w:val="16"/>
-                </w:rPr>
-                <w:t>CSR Reported Issue</w:t>
-              </w:r>
-              <w:r>
-                <w:rPr>
-                  <w:rFonts w:ascii="Arial" w:hAnsi="Arial"/>
-                  <w:sz w:val="16"/>
-                </w:rPr>
-                <w:t xml:space="preserve"> (Value = </w:t>
-              </w:r>
-            </w:ins>
-            <w:ins w:id="99" w:author="Augustin, Jourdain M" w:date="2014-06-20T14:30:00Z">
-              <w:r>
-                <w:rPr>
-                  <w:rFonts w:ascii="Arial" w:hAnsi="Arial"/>
-                  <w:sz w:val="16"/>
-                </w:rPr>
-                <w:t>1</w:t>
-              </w:r>
-            </w:ins>
-            <w:ins w:id="100" w:author="Augustin, Jourdain M" w:date="2014-06-20T14:28:00Z">
-              <w:r>
-                <w:rPr>
-                  <w:rFonts w:ascii="Arial" w:hAnsi="Arial"/>
-                  <w:sz w:val="16"/>
-                </w:rPr>
-                <w:t>09)</w:t>
-              </w:r>
-            </w:ins>
+                <w:rFonts w:ascii="Arial" w:hAnsi="Arial"/>
+                <w:sz w:val="16"/>
+              </w:rPr>
+            </w:pPr>
+            <w:r>
+              <w:rPr>
+                <w:rFonts w:ascii="Arial" w:hAnsi="Arial"/>
+                <w:sz w:val="16"/>
+              </w:rPr>
+              <w:t>CSR Reported Issue</w:t>
+            </w:r>
+            <w:r>
+              <w:rPr>
+                <w:rFonts w:ascii="Arial" w:hAnsi="Arial"/>
+                <w:sz w:val="16"/>
+              </w:rPr>
+              <w:t xml:space="preserve"> (Value = 109)</w:t>
+            </w:r>
           </w:p>
           <w:p>
             <w:pPr>
@@ -31918,38 +31761,17 @@
                 <w:numId w:val="49"/>
               </w:numPr>
               <w:rPr>
-                <w:ins w:id="101" w:author="Augustin, Jourdain M" w:date="2014-06-20T14:28:00Z"/>
-                <w:rFonts w:ascii="Arial" w:hAnsi="Arial"/>
-                <w:sz w:val="16"/>
-              </w:rPr>
-            </w:pPr>
-            <w:ins w:id="102" w:author="Augustin, Jourdain M" w:date="2014-06-20T14:29:00Z">
-              <w:r>
-                <w:rPr>
-                  <w:rFonts w:ascii="Arial" w:hAnsi="Arial"/>
-                  <w:sz w:val="16"/>
-                </w:rPr>
-                <w:t xml:space="preserve">Internal CCO Reporting (Value = </w:t>
-              </w:r>
-            </w:ins>
-            <w:ins w:id="103" w:author="Augustin, Jourdain M" w:date="2014-06-20T14:30:00Z">
-              <w:r>
-                <w:rPr>
-                  <w:rFonts w:ascii="Arial" w:hAnsi="Arial"/>
-                  <w:sz w:val="16"/>
-                </w:rPr>
-                <w:t>1</w:t>
-              </w:r>
-            </w:ins>
-            <w:ins w:id="104" w:author="Augustin, Jourdain M" w:date="2014-06-20T14:29:00Z">
-              <w:r>
-                <w:rPr>
-                  <w:rFonts w:ascii="Arial" w:hAnsi="Arial"/>
-                  <w:sz w:val="16"/>
-                </w:rPr>
-                <w:t>18)</w:t>
-              </w:r>
-            </w:ins>
+                <w:rFonts w:ascii="Arial" w:hAnsi="Arial"/>
+                <w:sz w:val="16"/>
+              </w:rPr>
+            </w:pPr>
+            <w:r>
+              <w:rPr>
+                <w:rFonts w:ascii="Arial" w:hAnsi="Arial"/>
+                <w:sz w:val="16"/>
+              </w:rPr>
+              <w:t>Internal CCO Reporting (Value = 118)</w:t>
+            </w:r>
           </w:p>
           <w:p>
             <w:pPr>
@@ -31959,45 +31781,24 @@
                 <w:numId w:val="49"/>
               </w:numPr>
               <w:rPr>
-                <w:ins w:id="105" w:author="Augustin, Jourdain M" w:date="2014-06-20T14:28:00Z"/>
-                <w:rFonts w:ascii="Arial" w:hAnsi="Arial"/>
-                <w:sz w:val="16"/>
-              </w:rPr>
-            </w:pPr>
-            <w:ins w:id="106" w:author="Augustin, Jourdain M" w:date="2014-06-20T14:28:00Z">
-              <w:r>
-                <w:rPr>
-                  <w:rFonts w:ascii="Arial" w:hAnsi="Arial"/>
-                  <w:sz w:val="16"/>
-                </w:rPr>
-                <w:t>Leadership Listening</w:t>
-              </w:r>
-              <w:r>
-                <w:rPr>
-                  <w:rFonts w:ascii="Arial" w:hAnsi="Arial"/>
-                  <w:sz w:val="16"/>
-                </w:rPr>
-                <w:t xml:space="preserve"> (Value = </w:t>
-              </w:r>
-            </w:ins>
-            <w:ins w:id="107" w:author="Augustin, Jourdain M" w:date="2014-06-20T14:30:00Z">
-              <w:r>
-                <w:rPr>
-                  <w:rFonts w:ascii="Arial" w:hAnsi="Arial"/>
-                  <w:sz w:val="16"/>
-                </w:rPr>
-                <w:t>1</w:t>
-              </w:r>
-            </w:ins>
-            <w:ins w:id="108" w:author="Augustin, Jourdain M" w:date="2014-06-20T14:28:00Z">
-              <w:r>
-                <w:rPr>
-                  <w:rFonts w:ascii="Arial" w:hAnsi="Arial"/>
-                  <w:sz w:val="16"/>
-                </w:rPr>
-                <w:t>07)</w:t>
-              </w:r>
-            </w:ins>
+                <w:rFonts w:ascii="Arial" w:hAnsi="Arial"/>
+                <w:sz w:val="16"/>
+              </w:rPr>
+            </w:pPr>
+            <w:r>
+              <w:rPr>
+                <w:rFonts w:ascii="Arial" w:hAnsi="Arial"/>
+                <w:sz w:val="16"/>
+              </w:rPr>
+              <w:t>Leadership Listening</w:t>
+            </w:r>
+            <w:r>
+              <w:rPr>
+                <w:rFonts w:ascii="Arial" w:hAnsi="Arial"/>
+                <w:sz w:val="16"/>
+              </w:rPr>
+              <w:t xml:space="preserve"> (Value = 107)</w:t>
+            </w:r>
           </w:p>
           <w:p>
             <w:pPr>
@@ -32007,45 +31808,24 @@
                 <w:numId w:val="49"/>
               </w:numPr>
               <w:rPr>
-                <w:ins w:id="109" w:author="Augustin, Jourdain M" w:date="2014-06-20T14:28:00Z"/>
-                <w:rFonts w:ascii="Arial" w:hAnsi="Arial"/>
-                <w:sz w:val="16"/>
-              </w:rPr>
-            </w:pPr>
-            <w:ins w:id="110" w:author="Augustin, Jourdain M" w:date="2014-06-20T14:28:00Z">
-              <w:r>
-                <w:rPr>
-                  <w:rFonts w:ascii="Arial" w:hAnsi="Arial"/>
-                  <w:sz w:val="16"/>
-                </w:rPr>
-                <w:t>Manager Coaching</w:t>
-              </w:r>
-              <w:r>
-                <w:rPr>
-                  <w:rFonts w:ascii="Arial" w:hAnsi="Arial"/>
-                  <w:sz w:val="16"/>
-                </w:rPr>
-                <w:t xml:space="preserve"> (Value = </w:t>
-              </w:r>
-            </w:ins>
-            <w:ins w:id="111" w:author="Augustin, Jourdain M" w:date="2014-06-20T14:30:00Z">
-              <w:r>
-                <w:rPr>
-                  <w:rFonts w:ascii="Arial" w:hAnsi="Arial"/>
-                  <w:sz w:val="16"/>
-                </w:rPr>
-                <w:t>1</w:t>
-              </w:r>
-            </w:ins>
-            <w:ins w:id="112" w:author="Augustin, Jourdain M" w:date="2014-06-20T14:28:00Z">
-              <w:r>
-                <w:rPr>
-                  <w:rFonts w:ascii="Arial" w:hAnsi="Arial"/>
-                  <w:sz w:val="16"/>
-                </w:rPr>
-                <w:t>03)</w:t>
-              </w:r>
-            </w:ins>
+                <w:rFonts w:ascii="Arial" w:hAnsi="Arial"/>
+                <w:sz w:val="16"/>
+              </w:rPr>
+            </w:pPr>
+            <w:r>
+              <w:rPr>
+                <w:rFonts w:ascii="Arial" w:hAnsi="Arial"/>
+                <w:sz w:val="16"/>
+              </w:rPr>
+              <w:t>Manager Coaching</w:t>
+            </w:r>
+            <w:r>
+              <w:rPr>
+                <w:rFonts w:ascii="Arial" w:hAnsi="Arial"/>
+                <w:sz w:val="16"/>
+              </w:rPr>
+              <w:t xml:space="preserve"> (Value = 103)</w:t>
+            </w:r>
           </w:p>
           <w:p>
             <w:pPr>
@@ -32055,45 +31835,24 @@
                 <w:numId w:val="49"/>
               </w:numPr>
               <w:rPr>
-                <w:ins w:id="113" w:author="Augustin, Jourdain M" w:date="2014-06-20T14:28:00Z"/>
-                <w:rFonts w:ascii="Arial" w:hAnsi="Arial"/>
-                <w:sz w:val="16"/>
-              </w:rPr>
-            </w:pPr>
-            <w:ins w:id="114" w:author="Augustin, Jourdain M" w:date="2014-06-20T14:28:00Z">
-              <w:r>
-                <w:rPr>
-                  <w:rFonts w:ascii="Arial" w:hAnsi="Arial"/>
-                  <w:sz w:val="16"/>
-                </w:rPr>
-                <w:t>Quality Call Listening</w:t>
-              </w:r>
-              <w:r>
-                <w:rPr>
-                  <w:rFonts w:ascii="Arial" w:hAnsi="Arial"/>
-                  <w:sz w:val="16"/>
-                </w:rPr>
-                <w:t xml:space="preserve"> (Value = </w:t>
-              </w:r>
-            </w:ins>
-            <w:ins w:id="115" w:author="Augustin, Jourdain M" w:date="2014-06-20T14:30:00Z">
-              <w:r>
-                <w:rPr>
-                  <w:rFonts w:ascii="Arial" w:hAnsi="Arial"/>
-                  <w:sz w:val="16"/>
-                </w:rPr>
-                <w:t>1</w:t>
-              </w:r>
-            </w:ins>
-            <w:ins w:id="116" w:author="Augustin, Jourdain M" w:date="2014-06-20T14:28:00Z">
-              <w:r>
-                <w:rPr>
-                  <w:rFonts w:ascii="Arial" w:hAnsi="Arial"/>
-                  <w:sz w:val="16"/>
-                </w:rPr>
-                <w:t>05)</w:t>
-              </w:r>
-            </w:ins>
+                <w:rFonts w:ascii="Arial" w:hAnsi="Arial"/>
+                <w:sz w:val="16"/>
+              </w:rPr>
+            </w:pPr>
+            <w:r>
+              <w:rPr>
+                <w:rFonts w:ascii="Arial" w:hAnsi="Arial"/>
+                <w:sz w:val="16"/>
+              </w:rPr>
+              <w:t>Quality Call Listening</w:t>
+            </w:r>
+            <w:r>
+              <w:rPr>
+                <w:rFonts w:ascii="Arial" w:hAnsi="Arial"/>
+                <w:sz w:val="16"/>
+              </w:rPr>
+              <w:t xml:space="preserve"> (Value = 105)</w:t>
+            </w:r>
           </w:p>
           <w:p>
             <w:pPr>
@@ -32103,45 +31862,24 @@
                 <w:numId w:val="49"/>
               </w:numPr>
               <w:rPr>
-                <w:ins w:id="117" w:author="Augustin, Jourdain M" w:date="2014-06-20T14:28:00Z"/>
-                <w:rFonts w:ascii="Arial" w:hAnsi="Arial"/>
-                <w:sz w:val="16"/>
-              </w:rPr>
-            </w:pPr>
-            <w:ins w:id="118" w:author="Augustin, Jourdain M" w:date="2014-06-20T14:28:00Z">
-              <w:r>
-                <w:rPr>
-                  <w:rFonts w:ascii="Arial" w:hAnsi="Arial"/>
-                  <w:sz w:val="16"/>
-                </w:rPr>
-                <w:t>Quality Specialist Coaching</w:t>
-              </w:r>
-              <w:r>
-                <w:rPr>
-                  <w:rFonts w:ascii="Arial" w:hAnsi="Arial"/>
-                  <w:sz w:val="16"/>
-                </w:rPr>
-                <w:t xml:space="preserve"> (Value = </w:t>
-              </w:r>
-            </w:ins>
-            <w:ins w:id="119" w:author="Augustin, Jourdain M" w:date="2014-06-20T14:31:00Z">
-              <w:r>
-                <w:rPr>
-                  <w:rFonts w:ascii="Arial" w:hAnsi="Arial"/>
-                  <w:sz w:val="16"/>
-                </w:rPr>
-                <w:t>1</w:t>
-              </w:r>
-            </w:ins>
-            <w:ins w:id="120" w:author="Augustin, Jourdain M" w:date="2014-06-20T14:28:00Z">
-              <w:r>
-                <w:rPr>
-                  <w:rFonts w:ascii="Arial" w:hAnsi="Arial"/>
-                  <w:sz w:val="16"/>
-                </w:rPr>
-                <w:t>01)</w:t>
-              </w:r>
-            </w:ins>
+                <w:rFonts w:ascii="Arial" w:hAnsi="Arial"/>
+                <w:sz w:val="16"/>
+              </w:rPr>
+            </w:pPr>
+            <w:r>
+              <w:rPr>
+                <w:rFonts w:ascii="Arial" w:hAnsi="Arial"/>
+                <w:sz w:val="16"/>
+              </w:rPr>
+              <w:t>Quality Specialist Coaching</w:t>
+            </w:r>
+            <w:r>
+              <w:rPr>
+                <w:rFonts w:ascii="Arial" w:hAnsi="Arial"/>
+                <w:sz w:val="16"/>
+              </w:rPr>
+              <w:t xml:space="preserve"> (Value = 101)</w:t>
+            </w:r>
           </w:p>
           <w:p>
             <w:pPr>
@@ -32151,45 +31889,24 @@
                 <w:numId w:val="49"/>
               </w:numPr>
               <w:rPr>
-                <w:ins w:id="121" w:author="Augustin, Jourdain M" w:date="2014-06-20T14:28:00Z"/>
-                <w:rFonts w:ascii="Arial" w:hAnsi="Arial"/>
-                <w:sz w:val="16"/>
-              </w:rPr>
-            </w:pPr>
-            <w:ins w:id="122" w:author="Augustin, Jourdain M" w:date="2014-06-20T14:28:00Z">
-              <w:r>
-                <w:rPr>
-                  <w:rFonts w:ascii="Arial" w:hAnsi="Arial"/>
-                  <w:sz w:val="16"/>
-                </w:rPr>
-                <w:t>Supervisor Coaching</w:t>
-              </w:r>
-              <w:r>
-                <w:rPr>
-                  <w:rFonts w:ascii="Arial" w:hAnsi="Arial"/>
-                  <w:sz w:val="16"/>
-                </w:rPr>
-                <w:t xml:space="preserve"> (Value = </w:t>
-              </w:r>
-            </w:ins>
-            <w:ins w:id="123" w:author="Augustin, Jourdain M" w:date="2014-06-20T14:31:00Z">
-              <w:r>
-                <w:rPr>
-                  <w:rFonts w:ascii="Arial" w:hAnsi="Arial"/>
-                  <w:sz w:val="16"/>
-                </w:rPr>
-                <w:t>1</w:t>
-              </w:r>
-            </w:ins>
-            <w:ins w:id="124" w:author="Augustin, Jourdain M" w:date="2014-06-20T14:28:00Z">
-              <w:r>
-                <w:rPr>
-                  <w:rFonts w:ascii="Arial" w:hAnsi="Arial"/>
-                  <w:sz w:val="16"/>
-                </w:rPr>
-                <w:t>02)</w:t>
-              </w:r>
-            </w:ins>
+                <w:rFonts w:ascii="Arial" w:hAnsi="Arial"/>
+                <w:sz w:val="16"/>
+              </w:rPr>
+            </w:pPr>
+            <w:r>
+              <w:rPr>
+                <w:rFonts w:ascii="Arial" w:hAnsi="Arial"/>
+                <w:sz w:val="16"/>
+              </w:rPr>
+              <w:t>Supervisor Coaching</w:t>
+            </w:r>
+            <w:r>
+              <w:rPr>
+                <w:rFonts w:ascii="Arial" w:hAnsi="Arial"/>
+                <w:sz w:val="16"/>
+              </w:rPr>
+              <w:t xml:space="preserve"> (Value = 102)</w:t>
+            </w:r>
           </w:p>
           <w:p>
             <w:pPr>
@@ -32199,45 +31916,24 @@
                 <w:numId w:val="49"/>
               </w:numPr>
               <w:rPr>
-                <w:ins w:id="125" w:author="Augustin, Jourdain M" w:date="2014-06-20T14:28:00Z"/>
-                <w:rFonts w:ascii="Arial" w:hAnsi="Arial"/>
-                <w:sz w:val="16"/>
-              </w:rPr>
-            </w:pPr>
-            <w:ins w:id="126" w:author="Augustin, Jourdain M" w:date="2014-06-20T14:28:00Z">
-              <w:r>
-                <w:rPr>
-                  <w:rFonts w:ascii="Arial" w:hAnsi="Arial"/>
-                  <w:sz w:val="16"/>
-                </w:rPr>
-                <w:t>Training and Development</w:t>
-              </w:r>
-              <w:r>
-                <w:rPr>
-                  <w:rFonts w:ascii="Arial" w:hAnsi="Arial"/>
-                  <w:sz w:val="16"/>
-                </w:rPr>
-                <w:t xml:space="preserve"> (Value = </w:t>
-              </w:r>
-            </w:ins>
-            <w:ins w:id="127" w:author="Augustin, Jourdain M" w:date="2014-06-20T14:31:00Z">
-              <w:r>
-                <w:rPr>
-                  <w:rFonts w:ascii="Arial" w:hAnsi="Arial"/>
-                  <w:sz w:val="16"/>
-                </w:rPr>
-                <w:t>1</w:t>
-              </w:r>
-            </w:ins>
-            <w:ins w:id="128" w:author="Augustin, Jourdain M" w:date="2014-06-20T14:28:00Z">
-              <w:r>
-                <w:rPr>
-                  <w:rFonts w:ascii="Arial" w:hAnsi="Arial"/>
-                  <w:sz w:val="16"/>
-                </w:rPr>
-                <w:t>10)</w:t>
-              </w:r>
-            </w:ins>
+                <w:rFonts w:ascii="Arial" w:hAnsi="Arial"/>
+                <w:sz w:val="16"/>
+              </w:rPr>
+            </w:pPr>
+            <w:r>
+              <w:rPr>
+                <w:rFonts w:ascii="Arial" w:hAnsi="Arial"/>
+                <w:sz w:val="16"/>
+              </w:rPr>
+              <w:t>Training and Development</w:t>
+            </w:r>
+            <w:r>
+              <w:rPr>
+                <w:rFonts w:ascii="Arial" w:hAnsi="Arial"/>
+                <w:sz w:val="16"/>
+              </w:rPr>
+              <w:t xml:space="preserve"> (Value = 110)</w:t>
+            </w:r>
           </w:p>
           <w:p>
             <w:pPr>
@@ -32247,54 +31943,24 @@
                 <w:numId w:val="49"/>
               </w:numPr>
               <w:rPr>
-                <w:ins w:id="129" w:author="Augustin, Jourdain M" w:date="2014-06-20T14:28:00Z"/>
-                <w:rFonts w:ascii="Arial" w:hAnsi="Arial"/>
-                <w:sz w:val="16"/>
-              </w:rPr>
-            </w:pPr>
-            <w:proofErr w:type="spellStart"/>
-            <w:ins w:id="130" w:author="Augustin, Jourdain M" w:date="2014-06-20T14:28:00Z">
-              <w:r>
-                <w:rPr>
-                  <w:rFonts w:ascii="Arial" w:hAnsi="Arial"/>
-                  <w:sz w:val="16"/>
-                </w:rPr>
-                <w:t>Verint</w:t>
-              </w:r>
-              <w:proofErr w:type="spellEnd"/>
-              <w:r>
-                <w:rPr>
-                  <w:rFonts w:ascii="Arial" w:hAnsi="Arial"/>
-                  <w:sz w:val="16"/>
-                </w:rPr>
-                <w:t xml:space="preserve"> Quality Monitoring</w:t>
-              </w:r>
-              <w:r>
-                <w:rPr>
-                  <w:rFonts w:ascii="Arial" w:hAnsi="Arial"/>
-                  <w:sz w:val="16"/>
-                </w:rPr>
-                <w:t xml:space="preserve"> (Value = </w:t>
-              </w:r>
-            </w:ins>
-            <w:ins w:id="131" w:author="Augustin, Jourdain M" w:date="2014-06-20T14:31:00Z">
-              <w:r>
-                <w:rPr>
-                  <w:rFonts w:ascii="Arial" w:hAnsi="Arial"/>
-                  <w:sz w:val="16"/>
-                </w:rPr>
-                <w:t>1</w:t>
-              </w:r>
-            </w:ins>
-            <w:ins w:id="132" w:author="Augustin, Jourdain M" w:date="2014-06-20T14:28:00Z">
-              <w:r>
-                <w:rPr>
-                  <w:rFonts w:ascii="Arial" w:hAnsi="Arial"/>
-                  <w:sz w:val="16"/>
-                </w:rPr>
-                <w:t>04)</w:t>
-              </w:r>
-            </w:ins>
+                <w:rFonts w:ascii="Arial" w:hAnsi="Arial"/>
+                <w:sz w:val="16"/>
+              </w:rPr>
+            </w:pPr>
+            <w:r>
+              <w:rPr>
+                <w:rFonts w:ascii="Arial" w:hAnsi="Arial"/>
+                <w:sz w:val="16"/>
+              </w:rPr>
+              <w:t>Verint Quality Monitoring</w:t>
+            </w:r>
+            <w:r>
+              <w:rPr>
+                <w:rFonts w:ascii="Arial" w:hAnsi="Arial"/>
+                <w:sz w:val="16"/>
+              </w:rPr>
+              <w:t xml:space="preserve"> (Value = 104)</w:t>
+            </w:r>
           </w:p>
           <w:p>
             <w:pPr>
@@ -32304,52 +31970,30 @@
                 <w:numId w:val="49"/>
               </w:numPr>
               <w:rPr>
-                <w:ins w:id="133" w:author="Augustin, Jourdain M" w:date="2014-06-20T14:28:00Z"/>
-                <w:rFonts w:ascii="Arial" w:hAnsi="Arial"/>
-                <w:sz w:val="16"/>
-              </w:rPr>
-            </w:pPr>
-            <w:ins w:id="134" w:author="Augustin, Jourdain M" w:date="2014-06-20T14:28:00Z">
-              <w:r>
-                <w:rPr>
-                  <w:rFonts w:ascii="Arial" w:hAnsi="Arial"/>
-                  <w:sz w:val="16"/>
-                </w:rPr>
-                <w:t>Walk-By</w:t>
-              </w:r>
-              <w:r>
-                <w:rPr>
-                  <w:rFonts w:ascii="Arial" w:hAnsi="Arial"/>
-                  <w:sz w:val="16"/>
-                </w:rPr>
-                <w:t xml:space="preserve"> (Value = </w:t>
-              </w:r>
-            </w:ins>
-            <w:ins w:id="135" w:author="Augustin, Jourdain M" w:date="2014-06-20T14:31:00Z">
-              <w:r>
-                <w:rPr>
-                  <w:rFonts w:ascii="Arial" w:hAnsi="Arial"/>
-                  <w:sz w:val="16"/>
-                </w:rPr>
-                <w:t>1</w:t>
-              </w:r>
-            </w:ins>
-            <w:ins w:id="136" w:author="Augustin, Jourdain M" w:date="2014-06-20T14:28:00Z">
-              <w:r>
-                <w:rPr>
-                  <w:rFonts w:ascii="Arial" w:hAnsi="Arial"/>
-                  <w:sz w:val="16"/>
-                </w:rPr>
-                <w:t>08)</w:t>
-              </w:r>
-            </w:ins>
+                <w:rFonts w:ascii="Arial" w:hAnsi="Arial"/>
+                <w:sz w:val="16"/>
+              </w:rPr>
+            </w:pPr>
+            <w:r>
+              <w:rPr>
+                <w:rFonts w:ascii="Arial" w:hAnsi="Arial"/>
+                <w:sz w:val="16"/>
+              </w:rPr>
+              <w:t>Walk-By</w:t>
+            </w:r>
+            <w:r>
+              <w:rPr>
+                <w:rFonts w:ascii="Arial" w:hAnsi="Arial"/>
+                <w:sz w:val="16"/>
+              </w:rPr>
+              <w:t xml:space="preserve"> (Value = 108)</w:t>
+            </w:r>
           </w:p>
           <w:p>
             <w:pPr>
               <w:pStyle w:val="ListParagraph"/>
               <w:ind w:left="162"/>
               <w:rPr>
-                <w:ins w:id="137" w:author="Augustin, Jourdain M" w:date="2014-06-20T14:28:00Z"/>
                 <w:rFonts w:ascii="Arial" w:hAnsi="Arial"/>
                 <w:sz w:val="16"/>
               </w:rPr>
@@ -32360,7 +32004,6 @@
               <w:pStyle w:val="ListParagraph"/>
               <w:ind w:left="162"/>
               <w:rPr>
-                <w:ins w:id="138" w:author="Augustin, Jourdain M" w:date="2014-06-20T14:28:00Z"/>
                 <w:rFonts w:ascii="Arial" w:hAnsi="Arial"/>
                 <w:sz w:val="16"/>
               </w:rPr>
@@ -33102,7 +32745,6 @@
                 <w:sz w:val="16"/>
               </w:rPr>
             </w:pPr>
-            <w:proofErr w:type="spellStart"/>
             <w:r>
               <w:rPr>
                 <w:rFonts w:ascii="Arial" w:hAnsi="Arial"/>
@@ -33110,7 +32752,6 @@
               </w:rPr>
               <w:t>Verint</w:t>
             </w:r>
-            <w:proofErr w:type="spellEnd"/>
           </w:p>
           <w:p>
             <w:pPr>
@@ -33485,23 +33126,7 @@
                 <w:rFonts w:ascii="Arial" w:hAnsi="Arial"/>
                 <w:sz w:val="16"/>
               </w:rPr>
-              <w:t xml:space="preserve"> "</w:t>
-            </w:r>
-            <w:proofErr w:type="spellStart"/>
-            <w:r>
-              <w:rPr>
-                <w:rFonts w:ascii="Arial" w:hAnsi="Arial"/>
-                <w:sz w:val="16"/>
-              </w:rPr>
-              <w:t>Verint</w:t>
-            </w:r>
-            <w:proofErr w:type="spellEnd"/>
-            <w:r>
-              <w:rPr>
-                <w:rFonts w:ascii="Arial" w:hAnsi="Arial"/>
-                <w:sz w:val="16"/>
-              </w:rPr>
-              <w:t>"</w:t>
+              <w:t xml:space="preserve"> "Verint"</w:t>
             </w:r>
             <w:r>
               <w:rPr>
@@ -34271,23 +33896,7 @@
                 <w:rFonts w:ascii="Arial" w:hAnsi="Arial"/>
                 <w:sz w:val="16"/>
               </w:rPr>
-              <w:t xml:space="preserve">Please wait for the </w:t>
-            </w:r>
-            <w:proofErr w:type="spellStart"/>
-            <w:r>
-              <w:rPr>
-                <w:rFonts w:ascii="Arial" w:hAnsi="Arial"/>
-                <w:sz w:val="16"/>
-              </w:rPr>
-              <w:t>eCoaching</w:t>
-            </w:r>
-            <w:proofErr w:type="spellEnd"/>
-            <w:r>
-              <w:rPr>
-                <w:rFonts w:ascii="Arial" w:hAnsi="Arial"/>
-                <w:sz w:val="16"/>
-              </w:rPr>
-              <w:t xml:space="preserve"> Log to submit. Do not close this window until you see a new form load</w:t>
+              <w:t>Please wait for the eCoaching Log to submit. Do not close this window until you see a new form load</w:t>
             </w:r>
             <w:r>
               <w:rPr>
@@ -34971,8 +34580,8 @@
           <w:i w:val="0"/>
         </w:rPr>
       </w:pPr>
-      <w:bookmarkStart w:id="139" w:name="_Toc185747427"/>
-      <w:bookmarkStart w:id="140" w:name="_Toc363217278"/>
+      <w:bookmarkStart w:id="55" w:name="_Toc185747427"/>
+      <w:bookmarkStart w:id="56" w:name="_Toc363217278"/>
       <w:r>
         <w:rPr>
           <w:b w:val="0"/>
@@ -34981,11 +34590,11 @@
         </w:rPr>
         <w:t>Data Flow Diagram</w:t>
       </w:r>
-      <w:bookmarkEnd w:id="139"/>
-      <w:bookmarkEnd w:id="140"/>
-    </w:p>
-    <w:bookmarkStart w:id="141" w:name="_top"/>
-    <w:bookmarkEnd w:id="141"/>
+      <w:bookmarkEnd w:id="55"/>
+      <w:bookmarkEnd w:id="56"/>
+    </w:p>
+    <w:bookmarkStart w:id="57" w:name="_top"/>
+    <w:bookmarkEnd w:id="57"/>
     <w:p>
       <w:pPr>
         <w:pStyle w:val="BodyText"/>
@@ -35330,8 +34939,8 @@
           <w:i w:val="0"/>
         </w:rPr>
       </w:pPr>
-      <w:bookmarkStart w:id="142" w:name="_Toc185747428"/>
-      <w:bookmarkStart w:id="143" w:name="_Toc363217279"/>
+      <w:bookmarkStart w:id="58" w:name="_Toc185747428"/>
+      <w:bookmarkStart w:id="59" w:name="_Toc363217279"/>
       <w:r>
         <w:rPr>
           <w:b w:val="0"/>
@@ -35339,8 +34948,8 @@
         </w:rPr>
         <w:t>Database</w:t>
       </w:r>
-      <w:bookmarkEnd w:id="142"/>
-      <w:bookmarkEnd w:id="143"/>
+      <w:bookmarkEnd w:id="58"/>
+      <w:bookmarkEnd w:id="59"/>
     </w:p>
     <w:p>
       <w:pPr>
@@ -35424,13 +35033,13 @@
       <w:pPr>
         <w:pStyle w:val="Heading1"/>
       </w:pPr>
-      <w:bookmarkStart w:id="144" w:name="_Toc184635932"/>
-      <w:bookmarkStart w:id="145" w:name="_Toc363217280"/>
+      <w:bookmarkStart w:id="60" w:name="_Toc184635932"/>
+      <w:bookmarkStart w:id="61" w:name="_Toc363217280"/>
       <w:r>
         <w:t>Data Flow Diagram</w:t>
       </w:r>
-      <w:bookmarkEnd w:id="144"/>
-      <w:bookmarkEnd w:id="145"/>
+      <w:bookmarkEnd w:id="60"/>
+      <w:bookmarkEnd w:id="61"/>
     </w:p>
     <w:p>
       <w:pPr>
@@ -35441,16 +35050,16 @@
       <w:pPr>
         <w:pStyle w:val="Heading2"/>
       </w:pPr>
-      <w:bookmarkStart w:id="146" w:name="_Toc184635934"/>
-      <w:bookmarkStart w:id="147" w:name="_Toc363217281"/>
+      <w:bookmarkStart w:id="62" w:name="_Toc184635934"/>
+      <w:bookmarkStart w:id="63" w:name="_Toc363217281"/>
       <w:r>
         <w:t xml:space="preserve">eCoaching </w:t>
       </w:r>
       <w:r>
         <w:t>Retrieve process</w:t>
       </w:r>
-      <w:bookmarkEnd w:id="146"/>
-      <w:bookmarkEnd w:id="147"/>
+      <w:bookmarkEnd w:id="62"/>
+      <w:bookmarkEnd w:id="63"/>
     </w:p>
     <w:p>
       <w:pPr>
@@ -35524,12 +35133,10 @@
                                 <w:sz w:val="18"/>
                               </w:rPr>
                             </w:pPr>
-                            <w:proofErr w:type="spellStart"/>
                             <w:proofErr w:type="gramStart"/>
                             <w:r>
                               <w:t>eCoaching</w:t>
                             </w:r>
-                            <w:proofErr w:type="spellEnd"/>
                             <w:proofErr w:type="gramEnd"/>
                             <w:r>
                               <w:t xml:space="preserve"> Log</w:t>
@@ -35866,12 +35473,10 @@
                       <wps:txbx>
                         <w:txbxContent>
                           <w:p>
-                            <w:proofErr w:type="spellStart"/>
                             <w:proofErr w:type="gramStart"/>
                             <w:r>
                               <w:t>eCoaching</w:t>
                             </w:r>
-                            <w:proofErr w:type="spellEnd"/>
                             <w:proofErr w:type="gramEnd"/>
                             <w:r>
                               <w:t xml:space="preserve"> Log</w:t>
@@ -36026,19 +35631,19 @@
       <w:pPr>
         <w:pStyle w:val="Heading1"/>
       </w:pPr>
-      <w:bookmarkStart w:id="148" w:name="_Toc184635948"/>
-      <w:bookmarkStart w:id="149" w:name="_Toc363217282"/>
+      <w:bookmarkStart w:id="64" w:name="_Toc184635948"/>
+      <w:bookmarkStart w:id="65" w:name="_Toc363217282"/>
       <w:r>
         <w:t>Includes</w:t>
       </w:r>
-      <w:bookmarkEnd w:id="148"/>
-      <w:bookmarkEnd w:id="149"/>
+      <w:bookmarkEnd w:id="64"/>
+      <w:bookmarkEnd w:id="65"/>
     </w:p>
     <w:p>
       <w:pPr>
         <w:pStyle w:val="Heading2"/>
       </w:pPr>
-      <w:bookmarkStart w:id="150" w:name="_Toc363217283"/>
+      <w:bookmarkStart w:id="66" w:name="_Toc363217283"/>
       <w:r>
         <w:t xml:space="preserve">eCL </w:t>
       </w:r>
@@ -36051,7 +35656,7 @@
       <w:r>
         <w:t>.css)</w:t>
       </w:r>
-      <w:bookmarkEnd w:id="150"/>
+      <w:bookmarkEnd w:id="66"/>
     </w:p>
     <w:p>
       <w:pPr>
@@ -39108,7 +38713,7 @@
       <mc:AlternateContent>
         <mc:Choice Requires="wps">
           <w:drawing>
-            <wp:anchor distT="0" distB="0" distL="114300" distR="114300" simplePos="0" relativeHeight="251659264" behindDoc="0" locked="0" layoutInCell="0" allowOverlap="1" wp14:anchorId="67BE5FA9" wp14:editId="0D68B7CE">
+            <wp:anchor distT="0" distB="0" distL="114300" distR="114300" simplePos="0" relativeHeight="251659264" behindDoc="0" locked="0" layoutInCell="0" allowOverlap="1" wp14:anchorId="397FBBA7" wp14:editId="744ECCF5">
               <wp:simplePos x="0" y="0"/>
               <wp:positionH relativeFrom="column">
                 <wp:posOffset>-45720</wp:posOffset>
@@ -39336,26 +38941,14 @@
       </w:rPr>
       <w:fldChar w:fldCharType="separate"/>
     </w:r>
-    <w:ins w:id="151" w:author="Augustin, Jourdain M" w:date="2014-07-15T20:04:00Z">
-      <w:r>
-        <w:rPr>
-          <w:rFonts w:ascii="Arial" w:hAnsi="Arial"/>
-          <w:noProof/>
-          <w:sz w:val="18"/>
-        </w:rPr>
-        <w:t>07/15/14</w:t>
-      </w:r>
-    </w:ins>
-    <w:del w:id="152" w:author="Augustin, Jourdain M" w:date="2014-07-15T19:52:00Z">
-      <w:r>
-        <w:rPr>
-          <w:rFonts w:ascii="Arial" w:hAnsi="Arial"/>
-          <w:noProof/>
-          <w:sz w:val="18"/>
-        </w:rPr>
-        <w:delText>06/20/14</w:delText>
-      </w:r>
-    </w:del>
+    <w:r>
+      <w:rPr>
+        <w:rFonts w:ascii="Arial" w:hAnsi="Arial"/>
+        <w:noProof/>
+        <w:sz w:val="18"/>
+      </w:rPr>
+      <w:t>08/07/14</w:t>
+    </w:r>
     <w:r>
       <w:rPr>
         <w:rFonts w:ascii="Arial" w:hAnsi="Arial"/>
@@ -41099,6 +40692,92 @@
     </w:lvl>
   </w:abstractNum>
   <w:abstractNum w:abstractNumId="15">
+    <w:nsid w:val="25893660"/>
+    <w:multiLevelType w:val="hybridMultilevel"/>
+    <w:tmpl w:val="BB76193A"/>
+    <w:lvl w:ilvl="0" w:tplc="0409000F">
+      <w:start w:val="1"/>
+      <w:numFmt w:val="decimal"/>
+      <w:lvlText w:val="%1."/>
+      <w:lvlJc w:val="left"/>
+      <w:pPr>
+        <w:ind w:left="780" w:hanging="360"/>
+      </w:pPr>
+    </w:lvl>
+    <w:lvl w:ilvl="1" w:tplc="04090019" w:tentative="1">
+      <w:start w:val="1"/>
+      <w:numFmt w:val="lowerLetter"/>
+      <w:lvlText w:val="%2."/>
+      <w:lvlJc w:val="left"/>
+      <w:pPr>
+        <w:ind w:left="1500" w:hanging="360"/>
+      </w:pPr>
+    </w:lvl>
+    <w:lvl w:ilvl="2" w:tplc="0409001B" w:tentative="1">
+      <w:start w:val="1"/>
+      <w:numFmt w:val="lowerRoman"/>
+      <w:lvlText w:val="%3."/>
+      <w:lvlJc w:val="right"/>
+      <w:pPr>
+        <w:ind w:left="2220" w:hanging="180"/>
+      </w:pPr>
+    </w:lvl>
+    <w:lvl w:ilvl="3" w:tplc="0409000F" w:tentative="1">
+      <w:start w:val="1"/>
+      <w:numFmt w:val="decimal"/>
+      <w:lvlText w:val="%4."/>
+      <w:lvlJc w:val="left"/>
+      <w:pPr>
+        <w:ind w:left="2940" w:hanging="360"/>
+      </w:pPr>
+    </w:lvl>
+    <w:lvl w:ilvl="4" w:tplc="04090019" w:tentative="1">
+      <w:start w:val="1"/>
+      <w:numFmt w:val="lowerLetter"/>
+      <w:lvlText w:val="%5."/>
+      <w:lvlJc w:val="left"/>
+      <w:pPr>
+        <w:ind w:left="3660" w:hanging="360"/>
+      </w:pPr>
+    </w:lvl>
+    <w:lvl w:ilvl="5" w:tplc="0409001B" w:tentative="1">
+      <w:start w:val="1"/>
+      <w:numFmt w:val="lowerRoman"/>
+      <w:lvlText w:val="%6."/>
+      <w:lvlJc w:val="right"/>
+      <w:pPr>
+        <w:ind w:left="4380" w:hanging="180"/>
+      </w:pPr>
+    </w:lvl>
+    <w:lvl w:ilvl="6" w:tplc="0409000F" w:tentative="1">
+      <w:start w:val="1"/>
+      <w:numFmt w:val="decimal"/>
+      <w:lvlText w:val="%7."/>
+      <w:lvlJc w:val="left"/>
+      <w:pPr>
+        <w:ind w:left="5100" w:hanging="360"/>
+      </w:pPr>
+    </w:lvl>
+    <w:lvl w:ilvl="7" w:tplc="04090019" w:tentative="1">
+      <w:start w:val="1"/>
+      <w:numFmt w:val="lowerLetter"/>
+      <w:lvlText w:val="%8."/>
+      <w:lvlJc w:val="left"/>
+      <w:pPr>
+        <w:ind w:left="5820" w:hanging="360"/>
+      </w:pPr>
+    </w:lvl>
+    <w:lvl w:ilvl="8" w:tplc="0409001B" w:tentative="1">
+      <w:start w:val="1"/>
+      <w:numFmt w:val="lowerRoman"/>
+      <w:lvlText w:val="%9."/>
+      <w:lvlJc w:val="right"/>
+      <w:pPr>
+        <w:ind w:left="6540" w:hanging="180"/>
+      </w:pPr>
+    </w:lvl>
+  </w:abstractNum>
+  <w:abstractNum w:abstractNumId="16">
     <w:nsid w:val="266B205F"/>
     <w:multiLevelType w:val="hybridMultilevel"/>
     <w:tmpl w:val="34A60CB6"/>
@@ -41211,7 +40890,7 @@
       </w:rPr>
     </w:lvl>
   </w:abstractNum>
-  <w:abstractNum w:abstractNumId="16">
+  <w:abstractNum w:abstractNumId="17">
     <w:nsid w:val="286D1A4F"/>
     <w:multiLevelType w:val="hybridMultilevel"/>
     <w:tmpl w:val="E72629A2"/>
@@ -41300,7 +40979,7 @@
       </w:pPr>
     </w:lvl>
   </w:abstractNum>
-  <w:abstractNum w:abstractNumId="17">
+  <w:abstractNum w:abstractNumId="18">
     <w:nsid w:val="2B8841B4"/>
     <w:multiLevelType w:val="hybridMultilevel"/>
     <w:tmpl w:val="E72629A2"/>
@@ -41389,7 +41068,7 @@
       </w:pPr>
     </w:lvl>
   </w:abstractNum>
-  <w:abstractNum w:abstractNumId="18">
+  <w:abstractNum w:abstractNumId="19">
     <w:nsid w:val="2F8D6700"/>
     <w:multiLevelType w:val="hybridMultilevel"/>
     <w:tmpl w:val="95A2E508"/>
@@ -41502,7 +41181,7 @@
       </w:rPr>
     </w:lvl>
   </w:abstractNum>
-  <w:abstractNum w:abstractNumId="19">
+  <w:abstractNum w:abstractNumId="20">
     <w:nsid w:val="309872E3"/>
     <w:multiLevelType w:val="hybridMultilevel"/>
     <w:tmpl w:val="E72629A2"/>
@@ -41591,7 +41270,7 @@
       </w:pPr>
     </w:lvl>
   </w:abstractNum>
-  <w:abstractNum w:abstractNumId="20">
+  <w:abstractNum w:abstractNumId="21">
     <w:nsid w:val="3560695A"/>
     <w:multiLevelType w:val="hybridMultilevel"/>
     <w:tmpl w:val="CC0A226A"/>
@@ -41680,7 +41359,7 @@
       </w:pPr>
     </w:lvl>
   </w:abstractNum>
-  <w:abstractNum w:abstractNumId="21">
+  <w:abstractNum w:abstractNumId="22">
     <w:nsid w:val="360101BB"/>
     <w:multiLevelType w:val="hybridMultilevel"/>
     <w:tmpl w:val="EC0ABAC4"/>
@@ -41769,7 +41448,7 @@
       </w:pPr>
     </w:lvl>
   </w:abstractNum>
-  <w:abstractNum w:abstractNumId="22">
+  <w:abstractNum w:abstractNumId="23">
     <w:nsid w:val="378E794D"/>
     <w:multiLevelType w:val="multilevel"/>
     <w:tmpl w:val="91B07390"/>
@@ -41909,7 +41588,7 @@
       </w:rPr>
     </w:lvl>
   </w:abstractNum>
-  <w:abstractNum w:abstractNumId="23">
+  <w:abstractNum w:abstractNumId="24">
     <w:nsid w:val="391C13E7"/>
     <w:multiLevelType w:val="hybridMultilevel"/>
     <w:tmpl w:val="E72629A2"/>
@@ -41998,7 +41677,7 @@
       </w:pPr>
     </w:lvl>
   </w:abstractNum>
-  <w:abstractNum w:abstractNumId="24">
+  <w:abstractNum w:abstractNumId="25">
     <w:nsid w:val="39EE2B09"/>
     <w:multiLevelType w:val="hybridMultilevel"/>
     <w:tmpl w:val="BB76193A"/>
@@ -42084,7 +41763,7 @@
       </w:pPr>
     </w:lvl>
   </w:abstractNum>
-  <w:abstractNum w:abstractNumId="25">
+  <w:abstractNum w:abstractNumId="26">
     <w:nsid w:val="3A7B454E"/>
     <w:multiLevelType w:val="hybridMultilevel"/>
     <w:tmpl w:val="C322983C"/>
@@ -42173,7 +41852,7 @@
       </w:pPr>
     </w:lvl>
   </w:abstractNum>
-  <w:abstractNum w:abstractNumId="26">
+  <w:abstractNum w:abstractNumId="27">
     <w:nsid w:val="3DB870FD"/>
     <w:multiLevelType w:val="hybridMultilevel"/>
     <w:tmpl w:val="53426922"/>
@@ -42262,7 +41941,7 @@
       </w:pPr>
     </w:lvl>
   </w:abstractNum>
-  <w:abstractNum w:abstractNumId="27">
+  <w:abstractNum w:abstractNumId="28">
     <w:nsid w:val="3E311DEF"/>
     <w:multiLevelType w:val="hybridMultilevel"/>
     <w:tmpl w:val="3408924A"/>
@@ -42351,7 +42030,7 @@
       </w:pPr>
     </w:lvl>
   </w:abstractNum>
-  <w:abstractNum w:abstractNumId="28">
+  <w:abstractNum w:abstractNumId="29">
     <w:nsid w:val="3F2E18E7"/>
     <w:multiLevelType w:val="multilevel"/>
     <w:tmpl w:val="E4E4B80A"/>
@@ -42491,7 +42170,7 @@
       </w:rPr>
     </w:lvl>
   </w:abstractNum>
-  <w:abstractNum w:abstractNumId="29">
+  <w:abstractNum w:abstractNumId="30">
     <w:nsid w:val="3F637FF4"/>
     <w:multiLevelType w:val="multilevel"/>
     <w:tmpl w:val="FF4A7716"/>
@@ -42634,7 +42313,7 @@
       </w:rPr>
     </w:lvl>
   </w:abstractNum>
-  <w:abstractNum w:abstractNumId="30">
+  <w:abstractNum w:abstractNumId="31">
     <w:nsid w:val="40C501C6"/>
     <w:multiLevelType w:val="hybridMultilevel"/>
     <w:tmpl w:val="581A3A04"/>
@@ -42747,7 +42426,7 @@
       </w:rPr>
     </w:lvl>
   </w:abstractNum>
-  <w:abstractNum w:abstractNumId="31">
+  <w:abstractNum w:abstractNumId="32">
     <w:nsid w:val="41AA6A8C"/>
     <w:multiLevelType w:val="hybridMultilevel"/>
     <w:tmpl w:val="BB76193A"/>
@@ -42833,7 +42512,7 @@
       </w:pPr>
     </w:lvl>
   </w:abstractNum>
-  <w:abstractNum w:abstractNumId="32">
+  <w:abstractNum w:abstractNumId="33">
     <w:nsid w:val="43E73B9E"/>
     <w:multiLevelType w:val="hybridMultilevel"/>
     <w:tmpl w:val="E72629A2"/>
@@ -42922,7 +42601,7 @@
       </w:pPr>
     </w:lvl>
   </w:abstractNum>
-  <w:abstractNum w:abstractNumId="33">
+  <w:abstractNum w:abstractNumId="34">
     <w:nsid w:val="44221F94"/>
     <w:multiLevelType w:val="hybridMultilevel"/>
     <w:tmpl w:val="965E2F1E"/>
@@ -43011,7 +42690,7 @@
       </w:pPr>
     </w:lvl>
   </w:abstractNum>
-  <w:abstractNum w:abstractNumId="34">
+  <w:abstractNum w:abstractNumId="35">
     <w:nsid w:val="46143FA0"/>
     <w:multiLevelType w:val="hybridMultilevel"/>
     <w:tmpl w:val="C322983C"/>
@@ -43100,7 +42779,7 @@
       </w:pPr>
     </w:lvl>
   </w:abstractNum>
-  <w:abstractNum w:abstractNumId="35">
+  <w:abstractNum w:abstractNumId="36">
     <w:nsid w:val="46C77B40"/>
     <w:multiLevelType w:val="hybridMultilevel"/>
     <w:tmpl w:val="965E2F1E"/>
@@ -43189,7 +42868,7 @@
       </w:pPr>
     </w:lvl>
   </w:abstractNum>
-  <w:abstractNum w:abstractNumId="36">
+  <w:abstractNum w:abstractNumId="37">
     <w:nsid w:val="47B52A6A"/>
     <w:multiLevelType w:val="multilevel"/>
     <w:tmpl w:val="CC405A78"/>
@@ -43329,7 +43008,7 @@
       </w:rPr>
     </w:lvl>
   </w:abstractNum>
-  <w:abstractNum w:abstractNumId="37">
+  <w:abstractNum w:abstractNumId="38">
     <w:nsid w:val="47BA605A"/>
     <w:multiLevelType w:val="hybridMultilevel"/>
     <w:tmpl w:val="EC0ABAC4"/>
@@ -43418,7 +43097,7 @@
       </w:pPr>
     </w:lvl>
   </w:abstractNum>
-  <w:abstractNum w:abstractNumId="38">
+  <w:abstractNum w:abstractNumId="39">
     <w:nsid w:val="492F4736"/>
     <w:multiLevelType w:val="hybridMultilevel"/>
     <w:tmpl w:val="B62A14BE"/>
@@ -43507,7 +43186,7 @@
       </w:pPr>
     </w:lvl>
   </w:abstractNum>
-  <w:abstractNum w:abstractNumId="39">
+  <w:abstractNum w:abstractNumId="40">
     <w:nsid w:val="4D1C6C42"/>
     <w:multiLevelType w:val="hybridMultilevel"/>
     <w:tmpl w:val="E72629A2"/>
@@ -43596,7 +43275,7 @@
       </w:pPr>
     </w:lvl>
   </w:abstractNum>
-  <w:abstractNum w:abstractNumId="40">
+  <w:abstractNum w:abstractNumId="41">
     <w:nsid w:val="50A16654"/>
     <w:multiLevelType w:val="hybridMultilevel"/>
     <w:tmpl w:val="E72629A2"/>
@@ -43685,7 +43364,7 @@
       </w:pPr>
     </w:lvl>
   </w:abstractNum>
-  <w:abstractNum w:abstractNumId="41">
+  <w:abstractNum w:abstractNumId="42">
     <w:nsid w:val="50E22D1C"/>
     <w:multiLevelType w:val="multilevel"/>
     <w:tmpl w:val="0812F8DC"/>
@@ -43825,7 +43504,7 @@
       </w:rPr>
     </w:lvl>
   </w:abstractNum>
-  <w:abstractNum w:abstractNumId="42">
+  <w:abstractNum w:abstractNumId="43">
     <w:nsid w:val="53BE5CA7"/>
     <w:multiLevelType w:val="hybridMultilevel"/>
     <w:tmpl w:val="9708784C"/>
@@ -43914,7 +43593,7 @@
       </w:pPr>
     </w:lvl>
   </w:abstractNum>
-  <w:abstractNum w:abstractNumId="43">
+  <w:abstractNum w:abstractNumId="44">
     <w:nsid w:val="56537C16"/>
     <w:multiLevelType w:val="hybridMultilevel"/>
     <w:tmpl w:val="B62A14BE"/>
@@ -44003,7 +43682,7 @@
       </w:pPr>
     </w:lvl>
   </w:abstractNum>
-  <w:abstractNum w:abstractNumId="44">
+  <w:abstractNum w:abstractNumId="45">
     <w:nsid w:val="59240FAE"/>
     <w:multiLevelType w:val="hybridMultilevel"/>
     <w:tmpl w:val="2E306A36"/>
@@ -44092,7 +43771,7 @@
       </w:pPr>
     </w:lvl>
   </w:abstractNum>
-  <w:abstractNum w:abstractNumId="45">
+  <w:abstractNum w:abstractNumId="46">
     <w:nsid w:val="593209F6"/>
     <w:multiLevelType w:val="hybridMultilevel"/>
     <w:tmpl w:val="CB3077E6"/>
@@ -44205,7 +43884,7 @@
       </w:rPr>
     </w:lvl>
   </w:abstractNum>
-  <w:abstractNum w:abstractNumId="46">
+  <w:abstractNum w:abstractNumId="47">
     <w:nsid w:val="5AA23E24"/>
     <w:multiLevelType w:val="hybridMultilevel"/>
     <w:tmpl w:val="865271C6"/>
@@ -44318,7 +43997,7 @@
       </w:rPr>
     </w:lvl>
   </w:abstractNum>
-  <w:abstractNum w:abstractNumId="47">
+  <w:abstractNum w:abstractNumId="48">
     <w:nsid w:val="615536F3"/>
     <w:multiLevelType w:val="hybridMultilevel"/>
     <w:tmpl w:val="35E28B0E"/>
@@ -44407,7 +44086,7 @@
       </w:pPr>
     </w:lvl>
   </w:abstractNum>
-  <w:abstractNum w:abstractNumId="48">
+  <w:abstractNum w:abstractNumId="49">
     <w:nsid w:val="61AC4DD2"/>
     <w:multiLevelType w:val="hybridMultilevel"/>
     <w:tmpl w:val="E72629A2"/>
@@ -44496,7 +44175,7 @@
       </w:pPr>
     </w:lvl>
   </w:abstractNum>
-  <w:abstractNum w:abstractNumId="49">
+  <w:abstractNum w:abstractNumId="50">
     <w:nsid w:val="62122441"/>
     <w:multiLevelType w:val="hybridMultilevel"/>
     <w:tmpl w:val="156C4D94"/>
@@ -44609,7 +44288,7 @@
       </w:rPr>
     </w:lvl>
   </w:abstractNum>
-  <w:abstractNum w:abstractNumId="50">
+  <w:abstractNum w:abstractNumId="51">
     <w:nsid w:val="677F370E"/>
     <w:multiLevelType w:val="hybridMultilevel"/>
     <w:tmpl w:val="E72629A2"/>
@@ -44698,7 +44377,7 @@
       </w:pPr>
     </w:lvl>
   </w:abstractNum>
-  <w:abstractNum w:abstractNumId="51">
+  <w:abstractNum w:abstractNumId="52">
     <w:nsid w:val="699B2314"/>
     <w:multiLevelType w:val="hybridMultilevel"/>
     <w:tmpl w:val="35E28B0E"/>
@@ -44787,7 +44466,7 @@
       </w:pPr>
     </w:lvl>
   </w:abstractNum>
-  <w:abstractNum w:abstractNumId="52">
+  <w:abstractNum w:abstractNumId="53">
     <w:nsid w:val="70C8762F"/>
     <w:multiLevelType w:val="hybridMultilevel"/>
     <w:tmpl w:val="9708784C"/>
@@ -44876,7 +44555,7 @@
       </w:pPr>
     </w:lvl>
   </w:abstractNum>
-  <w:abstractNum w:abstractNumId="53">
+  <w:abstractNum w:abstractNumId="54">
     <w:nsid w:val="73A14693"/>
     <w:multiLevelType w:val="hybridMultilevel"/>
     <w:tmpl w:val="E72629A2"/>
@@ -44965,7 +44644,7 @@
       </w:pPr>
     </w:lvl>
   </w:abstractNum>
-  <w:abstractNum w:abstractNumId="54">
+  <w:abstractNum w:abstractNumId="55">
     <w:nsid w:val="74C325C2"/>
     <w:multiLevelType w:val="hybridMultilevel"/>
     <w:tmpl w:val="E72629A2"/>
@@ -45054,7 +44733,7 @@
       </w:pPr>
     </w:lvl>
   </w:abstractNum>
-  <w:abstractNum w:abstractNumId="55">
+  <w:abstractNum w:abstractNumId="56">
     <w:nsid w:val="786C2A61"/>
     <w:multiLevelType w:val="multilevel"/>
     <w:tmpl w:val="FF4A7716"/>
@@ -45197,7 +44876,7 @@
       </w:rPr>
     </w:lvl>
   </w:abstractNum>
-  <w:abstractNum w:abstractNumId="56">
+  <w:abstractNum w:abstractNumId="57">
     <w:nsid w:val="7D987490"/>
     <w:multiLevelType w:val="hybridMultilevel"/>
     <w:tmpl w:val="E72629A2"/>
@@ -45286,7 +44965,7 @@
       </w:pPr>
     </w:lvl>
   </w:abstractNum>
-  <w:abstractNum w:abstractNumId="57">
+  <w:abstractNum w:abstractNumId="58">
     <w:nsid w:val="7EE90242"/>
     <w:multiLevelType w:val="hybridMultilevel"/>
     <w:tmpl w:val="965E2F1E"/>
@@ -45375,7 +45054,7 @@
       </w:pPr>
     </w:lvl>
   </w:abstractNum>
-  <w:abstractNum w:abstractNumId="58">
+  <w:abstractNum w:abstractNumId="59">
     <w:nsid w:val="7EFD7F7E"/>
     <w:multiLevelType w:val="multilevel"/>
     <w:tmpl w:val="FF4A7716"/>
@@ -45522,178 +45201,181 @@
     <w:abstractNumId w:val="12"/>
   </w:num>
   <w:num w:numId="2">
-    <w:abstractNumId w:val="41"/>
+    <w:abstractNumId w:val="42"/>
   </w:num>
   <w:num w:numId="3">
+    <w:abstractNumId w:val="30"/>
+  </w:num>
+  <w:num w:numId="4">
     <w:abstractNumId w:val="29"/>
   </w:num>
-  <w:num w:numId="4">
-    <w:abstractNumId w:val="28"/>
-  </w:num>
   <w:num w:numId="5">
-    <w:abstractNumId w:val="36"/>
+    <w:abstractNumId w:val="37"/>
   </w:num>
   <w:num w:numId="6">
     <w:abstractNumId w:val="13"/>
   </w:num>
   <w:num w:numId="7">
-    <w:abstractNumId w:val="22"/>
+    <w:abstractNumId w:val="23"/>
   </w:num>
   <w:num w:numId="8">
-    <w:abstractNumId w:val="55"/>
+    <w:abstractNumId w:val="56"/>
   </w:num>
   <w:num w:numId="9">
     <w:abstractNumId w:val="14"/>
   </w:num>
   <w:num w:numId="10">
-    <w:abstractNumId w:val="58"/>
+    <w:abstractNumId w:val="59"/>
   </w:num>
   <w:num w:numId="11">
-    <w:abstractNumId w:val="26"/>
+    <w:abstractNumId w:val="27"/>
   </w:num>
   <w:num w:numId="12">
-    <w:abstractNumId w:val="33"/>
+    <w:abstractNumId w:val="34"/>
   </w:num>
   <w:num w:numId="13">
     <w:abstractNumId w:val="4"/>
   </w:num>
   <w:num w:numId="14">
-    <w:abstractNumId w:val="35"/>
+    <w:abstractNumId w:val="36"/>
   </w:num>
   <w:num w:numId="15">
     <w:abstractNumId w:val="3"/>
   </w:num>
   <w:num w:numId="16">
-    <w:abstractNumId w:val="57"/>
+    <w:abstractNumId w:val="58"/>
   </w:num>
   <w:num w:numId="17">
-    <w:abstractNumId w:val="18"/>
+    <w:abstractNumId w:val="19"/>
   </w:num>
   <w:num w:numId="18">
     <w:abstractNumId w:val="6"/>
   </w:num>
   <w:num w:numId="19">
-    <w:abstractNumId w:val="30"/>
+    <w:abstractNumId w:val="31"/>
   </w:num>
   <w:num w:numId="20">
-    <w:abstractNumId w:val="15"/>
+    <w:abstractNumId w:val="16"/>
   </w:num>
   <w:num w:numId="21">
-    <w:abstractNumId w:val="52"/>
+    <w:abstractNumId w:val="53"/>
   </w:num>
   <w:num w:numId="22">
     <w:abstractNumId w:val="0"/>
   </w:num>
   <w:num w:numId="23">
-    <w:abstractNumId w:val="37"/>
+    <w:abstractNumId w:val="38"/>
   </w:num>
   <w:num w:numId="24">
-    <w:abstractNumId w:val="17"/>
+    <w:abstractNumId w:val="18"/>
   </w:num>
   <w:num w:numId="25">
-    <w:abstractNumId w:val="38"/>
+    <w:abstractNumId w:val="39"/>
   </w:num>
   <w:num w:numId="26">
-    <w:abstractNumId w:val="40"/>
+    <w:abstractNumId w:val="41"/>
   </w:num>
   <w:num w:numId="27">
-    <w:abstractNumId w:val="50"/>
+    <w:abstractNumId w:val="51"/>
   </w:num>
   <w:num w:numId="28">
     <w:abstractNumId w:val="2"/>
   </w:num>
   <w:num w:numId="29">
-    <w:abstractNumId w:val="19"/>
+    <w:abstractNumId w:val="20"/>
   </w:num>
   <w:num w:numId="30">
-    <w:abstractNumId w:val="46"/>
+    <w:abstractNumId w:val="47"/>
   </w:num>
   <w:num w:numId="31">
     <w:abstractNumId w:val="10"/>
   </w:num>
   <w:num w:numId="32">
-    <w:abstractNumId w:val="42"/>
+    <w:abstractNumId w:val="43"/>
   </w:num>
   <w:num w:numId="33">
-    <w:abstractNumId w:val="21"/>
+    <w:abstractNumId w:val="22"/>
   </w:num>
   <w:num w:numId="34">
     <w:abstractNumId w:val="1"/>
   </w:num>
   <w:num w:numId="35">
-    <w:abstractNumId w:val="43"/>
+    <w:abstractNumId w:val="44"/>
   </w:num>
   <w:num w:numId="36">
-    <w:abstractNumId w:val="25"/>
+    <w:abstractNumId w:val="26"/>
   </w:num>
   <w:num w:numId="37">
-    <w:abstractNumId w:val="56"/>
+    <w:abstractNumId w:val="57"/>
   </w:num>
   <w:num w:numId="38">
     <w:abstractNumId w:val="8"/>
   </w:num>
   <w:num w:numId="39">
-    <w:abstractNumId w:val="23"/>
+    <w:abstractNumId w:val="24"/>
   </w:num>
   <w:num w:numId="40">
-    <w:abstractNumId w:val="16"/>
+    <w:abstractNumId w:val="17"/>
   </w:num>
   <w:num w:numId="41">
-    <w:abstractNumId w:val="54"/>
+    <w:abstractNumId w:val="55"/>
   </w:num>
   <w:num w:numId="42">
-    <w:abstractNumId w:val="34"/>
+    <w:abstractNumId w:val="35"/>
   </w:num>
   <w:num w:numId="43">
     <w:abstractNumId w:val="11"/>
   </w:num>
   <w:num w:numId="44">
-    <w:abstractNumId w:val="53"/>
+    <w:abstractNumId w:val="54"/>
   </w:num>
   <w:num w:numId="45">
-    <w:abstractNumId w:val="32"/>
+    <w:abstractNumId w:val="33"/>
   </w:num>
   <w:num w:numId="46">
-    <w:abstractNumId w:val="39"/>
+    <w:abstractNumId w:val="40"/>
   </w:num>
   <w:num w:numId="47">
-    <w:abstractNumId w:val="48"/>
+    <w:abstractNumId w:val="49"/>
   </w:num>
   <w:num w:numId="48">
     <w:abstractNumId w:val="5"/>
   </w:num>
   <w:num w:numId="49">
-    <w:abstractNumId w:val="49"/>
+    <w:abstractNumId w:val="50"/>
   </w:num>
   <w:num w:numId="50">
     <w:abstractNumId w:val="7"/>
   </w:num>
   <w:num w:numId="51">
+    <w:abstractNumId w:val="46"/>
+  </w:num>
+  <w:num w:numId="52">
+    <w:abstractNumId w:val="28"/>
+  </w:num>
+  <w:num w:numId="53">
     <w:abstractNumId w:val="45"/>
   </w:num>
-  <w:num w:numId="52">
-    <w:abstractNumId w:val="27"/>
-  </w:num>
-  <w:num w:numId="53">
-    <w:abstractNumId w:val="44"/>
-  </w:num>
   <w:num w:numId="54">
-    <w:abstractNumId w:val="47"/>
+    <w:abstractNumId w:val="48"/>
   </w:num>
   <w:num w:numId="55">
-    <w:abstractNumId w:val="51"/>
+    <w:abstractNumId w:val="52"/>
   </w:num>
   <w:num w:numId="56">
     <w:abstractNumId w:val="9"/>
   </w:num>
   <w:num w:numId="57">
-    <w:abstractNumId w:val="31"/>
+    <w:abstractNumId w:val="32"/>
   </w:num>
   <w:num w:numId="58">
-    <w:abstractNumId w:val="20"/>
+    <w:abstractNumId w:val="21"/>
   </w:num>
   <w:num w:numId="59">
-    <w:abstractNumId w:val="24"/>
+    <w:abstractNumId w:val="25"/>
+  </w:num>
+  <w:num w:numId="60">
+    <w:abstractNumId w:val="15"/>
   </w:num>
   <w:numIdMacAtCleanup w:val="51"/>
 </w:numbering>

</xml_diff>

<commit_message>
[VM:Jourdain.Augustin@9/2/2014 2:12:14 PM] SCCB-P13386  eCL - FFM ARC eCoaching Process
git-tfs-id: [https://tfs.omnicloud.local/tfs/cco%20program/]$/eCoaching_V2;C13691
</commit_message>
<xml_diff>
--- a/Design/eCoaching_Log_Website_DD_v02.docx
+++ b/Design/eCoaching_Log_Website_DD_v02.docx
@@ -2006,19 +2006,7 @@
             <w:ins w:id="2" w:author="Augustin, Jourdain M" w:date="2014-08-07T12:14:00Z">
               <w:r>
                 <w:lastRenderedPageBreak/>
-                <w:t>0</w:t>
-              </w:r>
-              <w:r>
-                <w:t>8</w:t>
-              </w:r>
-              <w:r>
-                <w:t>/</w:t>
-              </w:r>
-              <w:r>
-                <w:t>07</w:t>
-              </w:r>
-              <w:r>
-                <w:t>/2014</w:t>
+                <w:t>08/07/2014</w:t>
               </w:r>
             </w:ins>
           </w:p>
@@ -2041,10 +2029,7 @@
                 <w:t>SCCB-P13</w:t>
               </w:r>
               <w:r>
-                <w:t>263</w:t>
-              </w:r>
-              <w:r>
-                <w:t>-</w:t>
+                <w:t>263-</w:t>
               </w:r>
               <w:r>
                 <w:t xml:space="preserve"> </w:t>
@@ -2086,15 +2071,10 @@
             </w:ins>
             <w:ins w:id="8" w:author="Augustin, Jourdain M" w:date="2014-08-07T12:19:00Z">
               <w:r>
-                <w:t xml:space="preserve">submission page description of </w:t>
-              </w:r>
-              <w:bookmarkStart w:id="9" w:name="_GoBack"/>
-              <w:bookmarkEnd w:id="9"/>
-              <w:r>
-                <w:t>default.aspx to reference new ARC conditions via CSRs who will not be allowed access</w:t>
+                <w:t>submission page description of default.aspx to reference new ARC conditions via CSRs who will not be allowed access</w:t>
               </w:r>
             </w:ins>
-            <w:ins w:id="10" w:author="Augustin, Jourdain M" w:date="2014-08-07T12:14:00Z">
+            <w:ins w:id="9" w:author="Augustin, Jourdain M" w:date="2014-08-07T12:14:00Z">
               <w:r>
                 <w:t xml:space="preserve"> </w:t>
               </w:r>
@@ -2102,7 +2082,7 @@
                 <w:t>– 3.4.2. – page 1</w:t>
               </w:r>
             </w:ins>
-            <w:ins w:id="11" w:author="Augustin, Jourdain M" w:date="2014-08-07T12:19:00Z">
+            <w:ins w:id="10" w:author="Augustin, Jourdain M" w:date="2014-08-07T12:19:00Z">
               <w:r>
                 <w:t>1</w:t>
               </w:r>
@@ -2119,10 +2099,10 @@
               <w:ind w:left="0"/>
               <w:jc w:val="left"/>
               <w:rPr>
-                <w:ins w:id="12" w:author="Augustin, Jourdain M" w:date="2014-08-07T12:14:00Z"/>
-              </w:rPr>
-            </w:pPr>
-            <w:ins w:id="13" w:author="Augustin, Jourdain M" w:date="2014-08-07T12:14:00Z">
+                <w:ins w:id="11" w:author="Augustin, Jourdain M" w:date="2014-08-07T12:14:00Z"/>
+              </w:rPr>
+            </w:pPr>
+            <w:ins w:id="12" w:author="Augustin, Jourdain M" w:date="2014-08-07T12:14:00Z">
               <w:r>
                 <w:t>Jourdain Augustin</w:t>
               </w:r>
@@ -2132,7 +2112,7 @@
       </w:tr>
       <w:tr>
         <w:trPr>
-          <w:ins w:id="14" w:author="Augustin, Jourdain M" w:date="2014-08-07T12:14:00Z"/>
+          <w:ins w:id="13" w:author="Augustin, Jourdain M" w:date="2014-08-07T12:14:00Z"/>
         </w:trPr>
         <w:tc>
           <w:tcPr>
@@ -2144,9 +2124,14 @@
               <w:ind w:left="0"/>
               <w:jc w:val="left"/>
               <w:rPr>
-                <w:ins w:id="15" w:author="Augustin, Jourdain M" w:date="2014-08-07T12:14:00Z"/>
-              </w:rPr>
-            </w:pPr>
+                <w:ins w:id="14" w:author="Augustin, Jourdain M" w:date="2014-08-07T12:14:00Z"/>
+              </w:rPr>
+            </w:pPr>
+            <w:ins w:id="15" w:author="Augustin, Jourdain M" w:date="2014-09-02T14:07:00Z">
+              <w:r>
+                <w:t>09/02/2014</w:t>
+              </w:r>
+            </w:ins>
           </w:p>
         </w:tc>
         <w:tc>
@@ -2162,6 +2147,41 @@
                 <w:ins w:id="16" w:author="Augustin, Jourdain M" w:date="2014-08-07T12:14:00Z"/>
               </w:rPr>
             </w:pPr>
+            <w:ins w:id="17" w:author="Augustin, Jourdain M" w:date="2014-09-02T14:08:00Z">
+              <w:r>
+                <w:t>SCCB-</w:t>
+              </w:r>
+              <w:proofErr w:type="gramStart"/>
+              <w:r>
+                <w:t>P13386  eCL</w:t>
+              </w:r>
+              <w:proofErr w:type="gramEnd"/>
+              <w:r>
+                <w:t xml:space="preserve"> - FFM ARC eCoaching Process</w:t>
+              </w:r>
+              <w:r>
+                <w:t>:</w:t>
+              </w:r>
+              <w:r>
+                <w:br/>
+                <w:t xml:space="preserve">1. Updated submission page description of default.aspx to reference new ARC conditions via CSRs who will not be allowed access </w:t>
+              </w:r>
+            </w:ins>
+            <w:ins w:id="18" w:author="Augustin, Jourdain M" w:date="2014-09-02T14:09:00Z">
+              <w:r>
+                <w:t>–</w:t>
+              </w:r>
+            </w:ins>
+            <w:ins w:id="19" w:author="Augustin, Jourdain M" w:date="2014-09-02T14:08:00Z">
+              <w:r>
+                <w:t xml:space="preserve"> 3.</w:t>
+              </w:r>
+            </w:ins>
+            <w:ins w:id="20" w:author="Augustin, Jourdain M" w:date="2014-09-02T14:09:00Z">
+              <w:r>
+                <w:t>4.2. – page 11</w:t>
+              </w:r>
+            </w:ins>
           </w:p>
         </w:tc>
         <w:tc>
@@ -2174,9 +2194,14 @@
               <w:ind w:left="0"/>
               <w:jc w:val="left"/>
               <w:rPr>
-                <w:ins w:id="17" w:author="Augustin, Jourdain M" w:date="2014-08-07T12:14:00Z"/>
-              </w:rPr>
-            </w:pPr>
+                <w:ins w:id="21" w:author="Augustin, Jourdain M" w:date="2014-08-07T12:14:00Z"/>
+              </w:rPr>
+            </w:pPr>
+            <w:ins w:id="22" w:author="Augustin, Jourdain M" w:date="2014-09-02T14:09:00Z">
+              <w:r>
+                <w:t>Jourdain Augustin</w:t>
+              </w:r>
+            </w:ins>
           </w:p>
         </w:tc>
       </w:tr>
@@ -4112,19 +4137,19 @@
       <w:r>
         <w:br w:type="page"/>
       </w:r>
-      <w:bookmarkStart w:id="18" w:name="_Toc184635826"/>
-      <w:bookmarkStart w:id="19" w:name="_Toc363217260"/>
-      <w:bookmarkStart w:id="20" w:name="_Toc81713402"/>
+      <w:bookmarkStart w:id="23" w:name="_Toc184635826"/>
+      <w:bookmarkStart w:id="24" w:name="_Toc363217260"/>
+      <w:bookmarkStart w:id="25" w:name="_Toc81713402"/>
       <w:r>
         <w:lastRenderedPageBreak/>
         <w:t>Design Criteria</w:t>
       </w:r>
-      <w:bookmarkEnd w:id="18"/>
-      <w:bookmarkEnd w:id="19"/>
+      <w:bookmarkEnd w:id="23"/>
+      <w:bookmarkEnd w:id="24"/>
       <w:r>
         <w:t xml:space="preserve"> </w:t>
       </w:r>
-      <w:bookmarkEnd w:id="20"/>
+      <w:bookmarkEnd w:id="25"/>
       <w:r>
         <w:t xml:space="preserve">       </w:t>
       </w:r>
@@ -4136,18 +4161,18 @@
       <w:r>
         <w:t xml:space="preserve"> </w:t>
       </w:r>
-      <w:bookmarkStart w:id="21" w:name="_Toc169083331"/>
-      <w:bookmarkStart w:id="22" w:name="_Toc184635827"/>
-      <w:bookmarkStart w:id="23" w:name="_Toc363217261"/>
+      <w:bookmarkStart w:id="26" w:name="_Toc169083331"/>
+      <w:bookmarkStart w:id="27" w:name="_Toc184635827"/>
+      <w:bookmarkStart w:id="28" w:name="_Toc363217261"/>
       <w:r>
         <w:t>Page Layout</w:t>
       </w:r>
-      <w:bookmarkEnd w:id="21"/>
+      <w:bookmarkEnd w:id="26"/>
       <w:r>
         <w:t>’</w:t>
       </w:r>
-      <w:bookmarkEnd w:id="22"/>
-      <w:bookmarkEnd w:id="23"/>
+      <w:bookmarkEnd w:id="27"/>
+      <w:bookmarkEnd w:id="28"/>
     </w:p>
     <w:p>
       <w:pPr>
@@ -4220,11 +4245,11 @@
           <w:numId w:val="5"/>
         </w:numPr>
       </w:pPr>
-      <w:bookmarkStart w:id="24" w:name="_Toc363217262"/>
+      <w:bookmarkStart w:id="29" w:name="_Toc363217262"/>
       <w:r>
         <w:t>App Title</w:t>
       </w:r>
-      <w:bookmarkEnd w:id="24"/>
+      <w:bookmarkEnd w:id="29"/>
     </w:p>
     <w:p>
       <w:pPr>
@@ -4268,11 +4293,11 @@
           <w:numId w:val="5"/>
         </w:numPr>
       </w:pPr>
-      <w:bookmarkStart w:id="25" w:name="_Toc363217263"/>
+      <w:bookmarkStart w:id="30" w:name="_Toc363217263"/>
       <w:r>
         <w:t>Page Information</w:t>
       </w:r>
-      <w:bookmarkEnd w:id="25"/>
+      <w:bookmarkEnd w:id="30"/>
     </w:p>
     <w:p>
       <w:pPr>
@@ -4331,11 +4356,11 @@
           <w:numId w:val="5"/>
         </w:numPr>
       </w:pPr>
-      <w:bookmarkStart w:id="26" w:name="_Toc363217264"/>
+      <w:bookmarkStart w:id="31" w:name="_Toc363217264"/>
       <w:r>
         <w:t>Information Gathering</w:t>
       </w:r>
-      <w:bookmarkEnd w:id="26"/>
+      <w:bookmarkEnd w:id="31"/>
     </w:p>
     <w:p>
       <w:pPr>
@@ -4356,7 +4381,7 @@
           <w:numId w:val="5"/>
         </w:numPr>
       </w:pPr>
-      <w:bookmarkStart w:id="27" w:name="_Toc363217265"/>
+      <w:bookmarkStart w:id="32" w:name="_Toc363217265"/>
       <w:r>
         <w:lastRenderedPageBreak/>
         <w:t>Informational</w:t>
@@ -4364,7 +4389,7 @@
       <w:r>
         <w:t xml:space="preserve"> Display</w:t>
       </w:r>
-      <w:bookmarkEnd w:id="27"/>
+      <w:bookmarkEnd w:id="32"/>
     </w:p>
     <w:p>
       <w:pPr>
@@ -4387,13 +4412,13 @@
           <w:numId w:val="5"/>
         </w:numPr>
       </w:pPr>
-      <w:bookmarkStart w:id="28" w:name="_Toc184635835"/>
-      <w:bookmarkStart w:id="29" w:name="_Toc363217266"/>
+      <w:bookmarkStart w:id="33" w:name="_Toc184635835"/>
+      <w:bookmarkStart w:id="34" w:name="_Toc363217266"/>
       <w:r>
         <w:t>Footer</w:t>
       </w:r>
-      <w:bookmarkEnd w:id="28"/>
-      <w:bookmarkEnd w:id="29"/>
+      <w:bookmarkEnd w:id="33"/>
+      <w:bookmarkEnd w:id="34"/>
     </w:p>
     <w:p>
       <w:pPr>
@@ -4460,10 +4485,10 @@
           <w:i w:val="0"/>
         </w:rPr>
       </w:pPr>
-      <w:bookmarkStart w:id="30" w:name="_Toc75164911"/>
-      <w:bookmarkStart w:id="31" w:name="_Toc169083384"/>
-      <w:bookmarkStart w:id="32" w:name="_Toc184635834"/>
-      <w:bookmarkStart w:id="33" w:name="_Toc363217267"/>
+      <w:bookmarkStart w:id="35" w:name="_Toc75164911"/>
+      <w:bookmarkStart w:id="36" w:name="_Toc169083384"/>
+      <w:bookmarkStart w:id="37" w:name="_Toc184635834"/>
+      <w:bookmarkStart w:id="38" w:name="_Toc363217267"/>
       <w:r>
         <w:rPr>
           <w:b w:val="0"/>
@@ -4471,10 +4496,10 @@
         </w:rPr>
         <w:t>Purpose</w:t>
       </w:r>
-      <w:bookmarkEnd w:id="30"/>
-      <w:bookmarkEnd w:id="31"/>
-      <w:bookmarkEnd w:id="32"/>
-      <w:bookmarkEnd w:id="33"/>
+      <w:bookmarkEnd w:id="35"/>
+      <w:bookmarkEnd w:id="36"/>
+      <w:bookmarkEnd w:id="37"/>
+      <w:bookmarkEnd w:id="38"/>
     </w:p>
     <w:p>
       <w:pPr>
@@ -6282,8 +6307,8 @@
           <w:i w:val="0"/>
         </w:rPr>
       </w:pPr>
-      <w:bookmarkStart w:id="34" w:name="_Toc184635836"/>
-      <w:bookmarkStart w:id="35" w:name="_Toc363217268"/>
+      <w:bookmarkStart w:id="39" w:name="_Toc184635836"/>
+      <w:bookmarkStart w:id="40" w:name="_Toc363217268"/>
       <w:r>
         <w:rPr>
           <w:i w:val="0"/>
@@ -6291,8 +6316,8 @@
         <w:lastRenderedPageBreak/>
         <w:t>Library Usage</w:t>
       </w:r>
-      <w:bookmarkEnd w:id="34"/>
-      <w:bookmarkEnd w:id="35"/>
+      <w:bookmarkEnd w:id="39"/>
+      <w:bookmarkEnd w:id="40"/>
     </w:p>
     <w:p>
       <w:pPr>
@@ -6331,16 +6356,16 @@
           <w:i w:val="0"/>
         </w:rPr>
       </w:pPr>
-      <w:bookmarkStart w:id="36" w:name="_Toc184635837"/>
-      <w:bookmarkStart w:id="37" w:name="_Toc363217269"/>
+      <w:bookmarkStart w:id="41" w:name="_Toc184635837"/>
+      <w:bookmarkStart w:id="42" w:name="_Toc363217269"/>
       <w:r>
         <w:rPr>
           <w:i w:val="0"/>
         </w:rPr>
         <w:t>Style Sheets</w:t>
       </w:r>
-      <w:bookmarkEnd w:id="36"/>
-      <w:bookmarkEnd w:id="37"/>
+      <w:bookmarkEnd w:id="41"/>
+      <w:bookmarkEnd w:id="42"/>
     </w:p>
     <w:p>
       <w:pPr>
@@ -6410,14 +6435,14 @@
       <w:pPr>
         <w:pStyle w:val="Heading1"/>
       </w:pPr>
-      <w:bookmarkStart w:id="38" w:name="_Toc184635838"/>
-      <w:bookmarkStart w:id="39" w:name="_Toc363217270"/>
-      <w:bookmarkStart w:id="40" w:name="_Toc81713403"/>
+      <w:bookmarkStart w:id="43" w:name="_Toc184635838"/>
+      <w:bookmarkStart w:id="44" w:name="_Toc363217270"/>
+      <w:bookmarkStart w:id="45" w:name="_Toc81713403"/>
       <w:r>
         <w:t>Edits</w:t>
       </w:r>
-      <w:bookmarkEnd w:id="38"/>
-      <w:bookmarkEnd w:id="39"/>
+      <w:bookmarkEnd w:id="43"/>
+      <w:bookmarkEnd w:id="44"/>
     </w:p>
     <w:p>
       <w:pPr>
@@ -6440,16 +6465,16 @@
           <w:i w:val="0"/>
         </w:rPr>
       </w:pPr>
-      <w:bookmarkStart w:id="41" w:name="_Toc184635839"/>
-      <w:bookmarkStart w:id="42" w:name="_Toc363217271"/>
+      <w:bookmarkStart w:id="46" w:name="_Toc184635839"/>
+      <w:bookmarkStart w:id="47" w:name="_Toc363217271"/>
       <w:r>
         <w:rPr>
           <w:i w:val="0"/>
         </w:rPr>
         <w:t>Web Edits</w:t>
       </w:r>
-      <w:bookmarkEnd w:id="41"/>
-      <w:bookmarkEnd w:id="42"/>
+      <w:bookmarkEnd w:id="46"/>
+      <w:bookmarkEnd w:id="47"/>
     </w:p>
     <w:p>
       <w:pPr>
@@ -7300,7 +7325,7 @@
         <w:pStyle w:val="BodyText"/>
       </w:pPr>
     </w:p>
-    <w:bookmarkEnd w:id="40"/>
+    <w:bookmarkEnd w:id="45"/>
     <w:p>
       <w:pPr>
         <w:pStyle w:val="BodyText"/>
@@ -7375,7 +7400,7 @@
       <w:pPr>
         <w:pStyle w:val="Heading1"/>
       </w:pPr>
-      <w:bookmarkStart w:id="43" w:name="_Toc363217272"/>
+      <w:bookmarkStart w:id="48" w:name="_Toc363217272"/>
       <w:r>
         <w:t>eC</w:t>
       </w:r>
@@ -7394,7 +7419,7 @@
       <w:r>
         <w:t>Application</w:t>
       </w:r>
-      <w:bookmarkEnd w:id="43"/>
+      <w:bookmarkEnd w:id="48"/>
     </w:p>
     <w:p>
       <w:pPr>
@@ -7404,7 +7429,7 @@
           <w:i w:val="0"/>
         </w:rPr>
       </w:pPr>
-      <w:bookmarkStart w:id="44" w:name="_Toc363217273"/>
+      <w:bookmarkStart w:id="49" w:name="_Toc363217273"/>
       <w:r>
         <w:rPr>
           <w:b w:val="0"/>
@@ -7412,7 +7437,7 @@
         </w:rPr>
         <w:t>Purpose</w:t>
       </w:r>
-      <w:bookmarkEnd w:id="44"/>
+      <w:bookmarkEnd w:id="49"/>
     </w:p>
     <w:p>
       <w:pPr>
@@ -7495,12 +7520,12 @@
           <w:i w:val="0"/>
         </w:rPr>
       </w:pPr>
-      <w:bookmarkStart w:id="45" w:name="_Toc184635844"/>
+      <w:bookmarkStart w:id="50" w:name="_Toc184635844"/>
       <w:r>
         <w:t xml:space="preserve"> </w:t>
       </w:r>
-      <w:bookmarkStart w:id="46" w:name="_Toc363217274"/>
-      <w:bookmarkEnd w:id="45"/>
+      <w:bookmarkStart w:id="51" w:name="_Toc363217274"/>
+      <w:bookmarkEnd w:id="50"/>
       <w:r>
         <w:rPr>
           <w:b w:val="0"/>
@@ -7508,7 +7533,7 @@
         </w:rPr>
         <w:t>Assumptions</w:t>
       </w:r>
-      <w:bookmarkEnd w:id="46"/>
+      <w:bookmarkEnd w:id="51"/>
     </w:p>
     <w:p>
       <w:pPr>
@@ -7717,7 +7742,7 @@
           <w:i w:val="0"/>
         </w:rPr>
       </w:pPr>
-      <w:bookmarkStart w:id="47" w:name="_Toc363217275"/>
+      <w:bookmarkStart w:id="52" w:name="_Toc363217275"/>
       <w:r>
         <w:rPr>
           <w:b w:val="0"/>
@@ -7725,7 +7750,7 @@
         </w:rPr>
         <w:t>User</w:t>
       </w:r>
-      <w:bookmarkEnd w:id="47"/>
+      <w:bookmarkEnd w:id="52"/>
     </w:p>
     <w:p>
       <w:pPr>
@@ -7874,7 +7899,7 @@
           <w:i w:val="0"/>
         </w:rPr>
       </w:pPr>
-      <w:bookmarkStart w:id="48" w:name="_Toc363217276"/>
+      <w:bookmarkStart w:id="53" w:name="_Toc363217276"/>
       <w:r>
         <w:rPr>
           <w:b w:val="0"/>
@@ -7882,13 +7907,13 @@
         </w:rPr>
         <w:t>Page Description</w:t>
       </w:r>
-      <w:bookmarkEnd w:id="48"/>
+      <w:bookmarkEnd w:id="53"/>
     </w:p>
     <w:p>
       <w:pPr>
         <w:pStyle w:val="Heading3"/>
       </w:pPr>
-      <w:bookmarkStart w:id="49" w:name="_Toc363217277"/>
+      <w:bookmarkStart w:id="54" w:name="_Toc363217277"/>
       <w:r>
         <w:t>“</w:t>
       </w:r>
@@ -9238,7 +9263,7 @@
       <w:r>
         <w:t>.asp – secure)</w:t>
       </w:r>
-      <w:bookmarkEnd w:id="49"/>
+      <w:bookmarkEnd w:id="54"/>
     </w:p>
     <w:p>
       <w:r>
@@ -9335,27 +9360,51 @@
         <w:rPr>
           <w:rFonts w:ascii="Arial" w:hAnsi="Arial" w:cs="Arial"/>
         </w:rPr>
-        <w:t xml:space="preserve">Users who do not </w:t>
-      </w:r>
-      <w:proofErr w:type="gramStart"/>
+        <w:t xml:space="preserve">Users who do not have </w:t>
+      </w:r>
       <w:r>
         <w:rPr>
           <w:rFonts w:ascii="Arial" w:hAnsi="Arial" w:cs="Arial"/>
         </w:rPr>
-        <w:t xml:space="preserve">have </w:t>
-      </w:r>
+        <w:t xml:space="preserve"> a record in the </w:t>
+      </w:r>
+      <w:proofErr w:type="spellStart"/>
       <w:r>
         <w:rPr>
           <w:rFonts w:ascii="Arial" w:hAnsi="Arial" w:cs="Arial"/>
         </w:rPr>
-        <w:t xml:space="preserve"> a</w:t>
-      </w:r>
-      <w:proofErr w:type="gramEnd"/>
+        <w:t>EC.</w:t>
+      </w:r>
       <w:r>
         <w:rPr>
           <w:rFonts w:ascii="Arial" w:hAnsi="Arial" w:cs="Arial"/>
         </w:rPr>
-        <w:t xml:space="preserve"> record in the </w:t>
+        <w:t>Employee_Hierarchy</w:t>
+      </w:r>
+      <w:proofErr w:type="spellEnd"/>
+      <w:r>
+        <w:rPr>
+          <w:rFonts w:ascii="Arial" w:hAnsi="Arial" w:cs="Arial"/>
+        </w:rPr>
+        <w:t xml:space="preserve"> table </w:t>
+      </w:r>
+      <w:r>
+        <w:rPr>
+          <w:rFonts w:ascii="Arial" w:hAnsi="Arial" w:cs="Arial"/>
+        </w:rPr>
+        <w:t xml:space="preserve">and </w:t>
+      </w:r>
+      <w:r>
+        <w:rPr>
+          <w:rFonts w:ascii="Arial" w:hAnsi="Arial" w:cs="Arial"/>
+        </w:rPr>
+        <w:t xml:space="preserve">users </w:t>
+      </w:r>
+      <w:r>
+        <w:rPr>
+          <w:rFonts w:ascii="Arial" w:hAnsi="Arial" w:cs="Arial"/>
+        </w:rPr>
+        <w:t xml:space="preserve">who have CSR level job codes within the </w:t>
       </w:r>
       <w:proofErr w:type="spellStart"/>
       <w:r>
@@ -9375,53 +9424,15 @@
         <w:rPr>
           <w:rFonts w:ascii="Arial" w:hAnsi="Arial" w:cs="Arial"/>
         </w:rPr>
-        <w:t xml:space="preserve"> table </w:t>
+        <w:t xml:space="preserve"> table with values</w:t>
       </w:r>
       <w:r>
         <w:rPr>
           <w:rFonts w:ascii="Arial" w:hAnsi="Arial" w:cs="Arial"/>
         </w:rPr>
-        <w:t xml:space="preserve">and </w:t>
-      </w:r>
-      <w:r>
-        <w:rPr>
-          <w:rFonts w:ascii="Arial" w:hAnsi="Arial" w:cs="Arial"/>
-        </w:rPr>
-        <w:t xml:space="preserve">users </w:t>
-      </w:r>
-      <w:r>
-        <w:rPr>
-          <w:rFonts w:ascii="Arial" w:hAnsi="Arial" w:cs="Arial"/>
-        </w:rPr>
-        <w:t xml:space="preserve">who have CSR level job codes within the </w:t>
-      </w:r>
-      <w:proofErr w:type="spellStart"/>
-      <w:r>
-        <w:rPr>
-          <w:rFonts w:ascii="Arial" w:hAnsi="Arial" w:cs="Arial"/>
-        </w:rPr>
-        <w:t>EC.</w:t>
-      </w:r>
-      <w:r>
-        <w:rPr>
-          <w:rFonts w:ascii="Arial" w:hAnsi="Arial" w:cs="Arial"/>
-        </w:rPr>
-        <w:t>Employee_Hierarchy</w:t>
-      </w:r>
-      <w:proofErr w:type="spellEnd"/>
-      <w:r>
-        <w:rPr>
-          <w:rFonts w:ascii="Arial" w:hAnsi="Arial" w:cs="Arial"/>
-        </w:rPr>
-        <w:t xml:space="preserve"> table with values</w:t>
-      </w:r>
-      <w:r>
-        <w:rPr>
-          <w:rFonts w:ascii="Arial" w:hAnsi="Arial" w:cs="Arial"/>
-        </w:rPr>
         <w:t xml:space="preserve"> (</w:t>
       </w:r>
-      <w:del w:id="50" w:author="Augustin, Jourdain M" w:date="2014-08-07T12:17:00Z">
+      <w:del w:id="55" w:author="Augustin, Jourdain M" w:date="2014-08-07T12:17:00Z">
         <w:r>
           <w:rPr>
             <w:rFonts w:ascii="Arial" w:hAnsi="Arial" w:cs="Arial"/>
@@ -9429,11 +9440,27 @@
           <w:delText xml:space="preserve">WACS01, </w:delText>
         </w:r>
       </w:del>
+      <w:del w:id="56" w:author="Augustin, Jourdain M" w:date="2014-09-02T14:11:00Z">
+        <w:r>
+          <w:rPr>
+            <w:rFonts w:ascii="Arial" w:hAnsi="Arial" w:cs="Arial"/>
+          </w:rPr>
+          <w:delText>WACS02</w:delText>
+        </w:r>
+      </w:del>
+      <w:ins w:id="57" w:author="Augustin, Jourdain M" w:date="2014-09-02T14:11:00Z">
+        <w:r>
+          <w:rPr>
+            <w:rFonts w:ascii="Arial" w:hAnsi="Arial" w:cs="Arial"/>
+          </w:rPr>
+          <w:t>WACS01, WACS03</w:t>
+        </w:r>
+      </w:ins>
       <w:r>
         <w:rPr>
           <w:rFonts w:ascii="Arial" w:hAnsi="Arial" w:cs="Arial"/>
         </w:rPr>
-        <w:t xml:space="preserve">WACS02 </w:t>
+        <w:t xml:space="preserve"> </w:t>
       </w:r>
       <w:r>
         <w:rPr>
@@ -9453,7 +9480,7 @@
         </w:rPr>
         <w:t>(</w:t>
       </w:r>
-      <w:ins w:id="51" w:author="Augustin, Jourdain M" w:date="2014-08-07T12:17:00Z">
+      <w:ins w:id="58" w:author="Augustin, Jourdain M" w:date="2014-08-07T12:17:00Z">
         <w:r>
           <w:rPr>
             <w:rFonts w:ascii="Arial" w:hAnsi="Arial" w:cs="Arial"/>
@@ -9461,43 +9488,61 @@
           <w:t>WACS</w:t>
         </w:r>
       </w:ins>
-      <w:ins w:id="52" w:author="Augustin, Jourdain M" w:date="2014-08-07T12:18:00Z">
+      <w:ins w:id="59" w:author="Augustin, Jourdain M" w:date="2014-08-07T12:18:00Z">
         <w:r>
           <w:rPr>
             <w:rFonts w:ascii="Arial" w:hAnsi="Arial" w:cs="Arial"/>
           </w:rPr>
-          <w:t>01</w:t>
+          <w:t>0</w:t>
         </w:r>
       </w:ins>
-      <w:ins w:id="53" w:author="Augustin, Jourdain M" w:date="2014-08-07T12:17:00Z">
+      <w:ins w:id="60" w:author="Augustin, Jourdain M" w:date="2014-09-02T14:11:00Z">
         <w:r>
           <w:rPr>
             <w:rFonts w:ascii="Arial" w:hAnsi="Arial" w:cs="Arial"/>
           </w:rPr>
-          <w:t xml:space="preserve"> or </w:t>
+          <w:t>2</w:t>
         </w:r>
       </w:ins>
+      <w:ins w:id="61" w:author="Augustin, Jourdain M" w:date="2014-08-07T12:17:00Z">
+        <w:r>
+          <w:rPr>
+            <w:rFonts w:ascii="Arial" w:hAnsi="Arial" w:cs="Arial"/>
+          </w:rPr>
+          <w:t xml:space="preserve"> </w:t>
+        </w:r>
+      </w:ins>
+      <w:del w:id="62" w:author="Augustin, Jourdain M" w:date="2014-09-02T14:11:00Z">
+        <w:r>
+          <w:rPr>
+            <w:rFonts w:ascii="Arial" w:hAnsi="Arial" w:cs="Arial"/>
+          </w:rPr>
+          <w:delText>WACS03</w:delText>
+        </w:r>
+        <w:r>
+          <w:rPr>
+            <w:rFonts w:ascii="Arial" w:hAnsi="Arial" w:cs="Arial"/>
+          </w:rPr>
+          <w:delText xml:space="preserve"> </w:delText>
+        </w:r>
+      </w:del>
+      <w:bookmarkStart w:id="63" w:name="_GoBack"/>
+      <w:bookmarkEnd w:id="63"/>
       <w:r>
         <w:rPr>
           <w:rFonts w:ascii="Arial" w:hAnsi="Arial" w:cs="Arial"/>
         </w:rPr>
-        <w:t>WACS03</w:t>
-      </w:r>
+        <w:t xml:space="preserve">&amp; not in the table </w:t>
+      </w:r>
+      <w:proofErr w:type="spellStart"/>
       <w:r>
         <w:rPr>
           <w:rFonts w:ascii="Arial" w:hAnsi="Arial" w:cs="Arial"/>
         </w:rPr>
-        <w:t xml:space="preserve"> &amp; not in the table </w:t>
-      </w:r>
-      <w:proofErr w:type="spellStart"/>
-      <w:r>
-        <w:rPr>
-          <w:rFonts w:ascii="Arial" w:hAnsi="Arial" w:cs="Arial"/>
-        </w:rPr>
         <w:t>Historical_Dashboard_ACL</w:t>
       </w:r>
       <w:proofErr w:type="spellEnd"/>
-      <w:ins w:id="54" w:author="Augustin, Jourdain M" w:date="2014-08-07T12:18:00Z">
+      <w:ins w:id="64" w:author="Augustin, Jourdain M" w:date="2014-08-07T12:18:00Z">
         <w:r>
           <w:rPr>
             <w:rFonts w:ascii="Arial" w:hAnsi="Arial" w:cs="Arial"/>
@@ -34580,8 +34625,8 @@
           <w:i w:val="0"/>
         </w:rPr>
       </w:pPr>
-      <w:bookmarkStart w:id="55" w:name="_Toc185747427"/>
-      <w:bookmarkStart w:id="56" w:name="_Toc363217278"/>
+      <w:bookmarkStart w:id="65" w:name="_Toc185747427"/>
+      <w:bookmarkStart w:id="66" w:name="_Toc363217278"/>
       <w:r>
         <w:rPr>
           <w:b w:val="0"/>
@@ -34590,11 +34635,11 @@
         </w:rPr>
         <w:t>Data Flow Diagram</w:t>
       </w:r>
-      <w:bookmarkEnd w:id="55"/>
-      <w:bookmarkEnd w:id="56"/>
-    </w:p>
-    <w:bookmarkStart w:id="57" w:name="_top"/>
-    <w:bookmarkEnd w:id="57"/>
+      <w:bookmarkEnd w:id="65"/>
+      <w:bookmarkEnd w:id="66"/>
+    </w:p>
+    <w:bookmarkStart w:id="67" w:name="_top"/>
+    <w:bookmarkEnd w:id="67"/>
     <w:p>
       <w:pPr>
         <w:pStyle w:val="BodyText"/>
@@ -34939,8 +34984,8 @@
           <w:i w:val="0"/>
         </w:rPr>
       </w:pPr>
-      <w:bookmarkStart w:id="58" w:name="_Toc185747428"/>
-      <w:bookmarkStart w:id="59" w:name="_Toc363217279"/>
+      <w:bookmarkStart w:id="68" w:name="_Toc185747428"/>
+      <w:bookmarkStart w:id="69" w:name="_Toc363217279"/>
       <w:r>
         <w:rPr>
           <w:b w:val="0"/>
@@ -34948,8 +34993,8 @@
         </w:rPr>
         <w:t>Database</w:t>
       </w:r>
-      <w:bookmarkEnd w:id="58"/>
-      <w:bookmarkEnd w:id="59"/>
+      <w:bookmarkEnd w:id="68"/>
+      <w:bookmarkEnd w:id="69"/>
     </w:p>
     <w:p>
       <w:pPr>
@@ -35033,13 +35078,13 @@
       <w:pPr>
         <w:pStyle w:val="Heading1"/>
       </w:pPr>
-      <w:bookmarkStart w:id="60" w:name="_Toc184635932"/>
-      <w:bookmarkStart w:id="61" w:name="_Toc363217280"/>
+      <w:bookmarkStart w:id="70" w:name="_Toc184635932"/>
+      <w:bookmarkStart w:id="71" w:name="_Toc363217280"/>
       <w:r>
         <w:t>Data Flow Diagram</w:t>
       </w:r>
-      <w:bookmarkEnd w:id="60"/>
-      <w:bookmarkEnd w:id="61"/>
+      <w:bookmarkEnd w:id="70"/>
+      <w:bookmarkEnd w:id="71"/>
     </w:p>
     <w:p>
       <w:pPr>
@@ -35050,16 +35095,16 @@
       <w:pPr>
         <w:pStyle w:val="Heading2"/>
       </w:pPr>
-      <w:bookmarkStart w:id="62" w:name="_Toc184635934"/>
-      <w:bookmarkStart w:id="63" w:name="_Toc363217281"/>
+      <w:bookmarkStart w:id="72" w:name="_Toc184635934"/>
+      <w:bookmarkStart w:id="73" w:name="_Toc363217281"/>
       <w:r>
         <w:t xml:space="preserve">eCoaching </w:t>
       </w:r>
       <w:r>
         <w:t>Retrieve process</w:t>
       </w:r>
-      <w:bookmarkEnd w:id="62"/>
-      <w:bookmarkEnd w:id="63"/>
+      <w:bookmarkEnd w:id="72"/>
+      <w:bookmarkEnd w:id="73"/>
     </w:p>
     <w:p>
       <w:pPr>
@@ -35631,19 +35676,19 @@
       <w:pPr>
         <w:pStyle w:val="Heading1"/>
       </w:pPr>
-      <w:bookmarkStart w:id="64" w:name="_Toc184635948"/>
-      <w:bookmarkStart w:id="65" w:name="_Toc363217282"/>
+      <w:bookmarkStart w:id="74" w:name="_Toc184635948"/>
+      <w:bookmarkStart w:id="75" w:name="_Toc363217282"/>
       <w:r>
         <w:t>Includes</w:t>
       </w:r>
-      <w:bookmarkEnd w:id="64"/>
-      <w:bookmarkEnd w:id="65"/>
+      <w:bookmarkEnd w:id="74"/>
+      <w:bookmarkEnd w:id="75"/>
     </w:p>
     <w:p>
       <w:pPr>
         <w:pStyle w:val="Heading2"/>
       </w:pPr>
-      <w:bookmarkStart w:id="66" w:name="_Toc363217283"/>
+      <w:bookmarkStart w:id="76" w:name="_Toc363217283"/>
       <w:r>
         <w:t xml:space="preserve">eCL </w:t>
       </w:r>
@@ -35656,7 +35701,7 @@
       <w:r>
         <w:t>.css)</w:t>
       </w:r>
-      <w:bookmarkEnd w:id="66"/>
+      <w:bookmarkEnd w:id="76"/>
     </w:p>
     <w:p>
       <w:pPr>
@@ -38941,14 +38986,26 @@
       </w:rPr>
       <w:fldChar w:fldCharType="separate"/>
     </w:r>
-    <w:r>
-      <w:rPr>
-        <w:rFonts w:ascii="Arial" w:hAnsi="Arial"/>
-        <w:noProof/>
-        <w:sz w:val="18"/>
-      </w:rPr>
-      <w:t>08/07/14</w:t>
-    </w:r>
+    <w:ins w:id="77" w:author="Augustin, Jourdain M" w:date="2014-09-02T13:27:00Z">
+      <w:r>
+        <w:rPr>
+          <w:rFonts w:ascii="Arial" w:hAnsi="Arial"/>
+          <w:noProof/>
+          <w:sz w:val="18"/>
+        </w:rPr>
+        <w:t>09/02/14</w:t>
+      </w:r>
+    </w:ins>
+    <w:del w:id="78" w:author="Augustin, Jourdain M" w:date="2014-09-02T13:27:00Z">
+      <w:r>
+        <w:rPr>
+          <w:rFonts w:ascii="Arial" w:hAnsi="Arial"/>
+          <w:noProof/>
+          <w:sz w:val="18"/>
+        </w:rPr>
+        <w:delText>08/07/14</w:delText>
+      </w:r>
+    </w:del>
     <w:r>
       <w:rPr>
         <w:rFonts w:ascii="Arial" w:hAnsi="Arial"/>
@@ -39036,7 +39093,7 @@
         <w:noProof/>
         <w:sz w:val="18"/>
       </w:rPr>
-      <w:t>5</w:t>
+      <w:t>6</w:t>
     </w:r>
     <w:r>
       <w:rPr>

</xml_diff>